<commit_message>
Home page crate and add apps + social icon
</commit_message>
<xml_diff>
--- a/Readme.docx
+++ b/Readme.docx
@@ -113,6 +113,9 @@
         <w:spacing w:after="100" w:afterAutospacing="1" w:line="240" w:lineRule="auto"/>
         <w:rPr>
           <w:rFonts w:hint="eastAsia"/>
+          <w:b/>
+          <w:bCs/>
+          <w:color w:val="FF0000"/>
         </w:rPr>
       </w:pPr>
       <w:r>
@@ -233,21 +236,828 @@
       </w:r>
       <w:r>
         <w:rPr>
+          <w:rFonts w:ascii="Arial" w:hAnsi="Arial" w:cs="Arial"/>
           <w:b/>
           <w:bCs/>
           <w:color w:val="FF0000"/>
         </w:rPr>
-        <w:t>HOME - PROFILE - WORK - CONTACT</w:t>
+        <w:t xml:space="preserve">HOME </w:t>
+      </w:r>
+      <w:r>
+        <w:rPr>
+          <w:rFonts w:ascii="Arial" w:hAnsi="Arial" w:cs="Arial"/>
+          <w:b/>
+          <w:bCs/>
+          <w:color w:val="FF0000"/>
+        </w:rPr>
+        <w:t>–</w:t>
+      </w:r>
+      <w:r>
+        <w:rPr>
+          <w:rFonts w:ascii="Arial" w:hAnsi="Arial" w:cs="Arial"/>
+          <w:b/>
+          <w:bCs/>
+          <w:color w:val="FF0000"/>
+        </w:rPr>
+        <w:t xml:space="preserve"> </w:t>
+      </w:r>
+      <w:r>
+        <w:rPr>
+          <w:rFonts w:ascii="Arial" w:hAnsi="Arial" w:cs="Arial"/>
+          <w:b/>
+          <w:bCs/>
+          <w:color w:val="FF0000"/>
+        </w:rPr>
+        <w:t>ABOUT ME</w:t>
+      </w:r>
+      <w:r>
+        <w:rPr>
+          <w:rFonts w:ascii="Arial" w:hAnsi="Arial" w:cs="Arial"/>
+          <w:b/>
+          <w:bCs/>
+          <w:color w:val="FF0000"/>
+        </w:rPr>
+        <w:t xml:space="preserve"> </w:t>
+      </w:r>
+      <w:r>
+        <w:rPr>
+          <w:rFonts w:ascii="Arial" w:hAnsi="Arial" w:cs="Arial"/>
+          <w:b/>
+          <w:bCs/>
+          <w:color w:val="FF0000"/>
+        </w:rPr>
+        <w:t>–</w:t>
+      </w:r>
+      <w:r>
+        <w:rPr>
+          <w:rFonts w:ascii="Arial" w:hAnsi="Arial" w:cs="Arial"/>
+          <w:b/>
+          <w:bCs/>
+          <w:color w:val="FF0000"/>
+        </w:rPr>
+        <w:t xml:space="preserve"> </w:t>
+      </w:r>
+      <w:r>
+        <w:rPr>
+          <w:rFonts w:ascii="Arial" w:hAnsi="Arial" w:cs="Arial"/>
+          <w:b/>
+          <w:bCs/>
+          <w:color w:val="FF0000"/>
+          <w:lang w:val="vi-VN"/>
+        </w:rPr>
+        <w:t>WORK</w:t>
+      </w:r>
+      <w:r>
+        <w:rPr>
+          <w:rFonts w:ascii="Arial" w:hAnsi="Arial" w:cs="Arial"/>
+          <w:b/>
+          <w:bCs/>
+          <w:color w:val="FF0000"/>
+        </w:rPr>
+        <w:t xml:space="preserve"> </w:t>
+      </w:r>
+      <w:r>
+        <w:rPr>
+          <w:rFonts w:ascii="Arial" w:hAnsi="Arial" w:cs="Arial"/>
+          <w:b/>
+          <w:bCs/>
+          <w:color w:val="FF0000"/>
+        </w:rPr>
+        <w:t>–</w:t>
+      </w:r>
+      <w:r>
+        <w:rPr>
+          <w:rFonts w:ascii="Arial" w:hAnsi="Arial" w:cs="Arial"/>
+          <w:b/>
+          <w:bCs/>
+          <w:color w:val="FF0000"/>
+        </w:rPr>
+        <w:t xml:space="preserve"> CONTACT</w:t>
+      </w:r>
+    </w:p>
+    <w:p>
+      <w:pPr>
+        <w:spacing w:after="100" w:afterAutospacing="1" w:line="240" w:lineRule="auto"/>
+        <w:rPr>
+          <w:rFonts w:ascii="Cambria" w:hAnsi="Cambria"/>
+          <w:b/>
+          <w:bCs/>
+          <w:color w:val="000000" w:themeColor="text1"/>
+          <w:u w:val="single"/>
+          <w:lang w:val="vi-VN"/>
+        </w:rPr>
+      </w:pPr>
+      <w:r>
+        <w:rPr>
+          <w:rFonts w:hint="eastAsia"/>
+          <w:b/>
+          <w:bCs/>
+          <w:color w:val="FF0000"/>
+          <w:u w:val="single"/>
+        </w:rPr>
+        <w:t xml:space="preserve">- </w:t>
+      </w:r>
+      <w:r>
+        <w:rPr>
+          <w:rFonts w:hint="eastAsia"/>
+          <w:b/>
+          <w:bCs/>
+          <w:color w:val="000000" w:themeColor="text1"/>
+          <w:u w:val="single"/>
+        </w:rPr>
+        <w:t>Hãy c</w:t>
+      </w:r>
+      <w:r>
+        <w:rPr>
+          <w:rFonts w:ascii="Cambria" w:hAnsi="Cambria"/>
+          <w:b/>
+          <w:bCs/>
+          <w:color w:val="000000" w:themeColor="text1"/>
+          <w:u w:val="single"/>
+        </w:rPr>
+        <w:t>ố</w:t>
+      </w:r>
+      <w:r>
+        <w:rPr>
+          <w:rFonts w:ascii="Cambria" w:hAnsi="Cambria" w:hint="eastAsia"/>
+          <w:b/>
+          <w:bCs/>
+          <w:color w:val="000000" w:themeColor="text1"/>
+          <w:u w:val="single"/>
+        </w:rPr>
+        <w:t xml:space="preserve"> t</w:t>
+      </w:r>
+      <w:r>
+        <w:rPr>
+          <w:rFonts w:ascii="Cambria" w:hAnsi="Cambria"/>
+          <w:b/>
+          <w:bCs/>
+          <w:color w:val="000000" w:themeColor="text1"/>
+          <w:u w:val="single"/>
+          <w:lang w:val="vi-VN"/>
+        </w:rPr>
+        <w:t>ự</w:t>
+      </w:r>
+      <w:r>
+        <w:rPr>
+          <w:rFonts w:ascii="Cambria" w:hAnsi="Cambria" w:hint="eastAsia"/>
+          <w:b/>
+          <w:bCs/>
+          <w:color w:val="000000" w:themeColor="text1"/>
+          <w:u w:val="single"/>
+          <w:lang w:val="vi-VN"/>
+        </w:rPr>
+        <w:t xml:space="preserve"> làm, b</w:t>
+      </w:r>
+      <w:r>
+        <w:rPr>
+          <w:rFonts w:ascii="Cambria" w:hAnsi="Cambria"/>
+          <w:b/>
+          <w:bCs/>
+          <w:color w:val="000000" w:themeColor="text1"/>
+          <w:u w:val="single"/>
+          <w:lang w:val="vi-VN"/>
+        </w:rPr>
+        <w:t>ở</w:t>
+      </w:r>
+      <w:r>
+        <w:rPr>
+          <w:rFonts w:ascii="Cambria" w:hAnsi="Cambria" w:hint="eastAsia"/>
+          <w:b/>
+          <w:bCs/>
+          <w:color w:val="000000" w:themeColor="text1"/>
+          <w:u w:val="single"/>
+          <w:lang w:val="vi-VN"/>
+        </w:rPr>
+        <w:t>i khi t</w:t>
+      </w:r>
+      <w:r>
+        <w:rPr>
+          <w:rFonts w:ascii="Cambria" w:hAnsi="Cambria"/>
+          <w:b/>
+          <w:bCs/>
+          <w:color w:val="000000" w:themeColor="text1"/>
+          <w:u w:val="single"/>
+          <w:lang w:val="vi-VN"/>
+        </w:rPr>
+        <w:t>ự</w:t>
+      </w:r>
+      <w:r>
+        <w:rPr>
+          <w:rFonts w:ascii="Cambria" w:hAnsi="Cambria" w:hint="eastAsia"/>
+          <w:b/>
+          <w:bCs/>
+          <w:color w:val="000000" w:themeColor="text1"/>
+          <w:u w:val="single"/>
+          <w:lang w:val="vi-VN"/>
+        </w:rPr>
+        <w:t xml:space="preserve"> làm thì m</w:t>
+      </w:r>
+      <w:r>
+        <w:rPr>
+          <w:rFonts w:ascii="Cambria" w:hAnsi="Cambria"/>
+          <w:b/>
+          <w:bCs/>
+          <w:color w:val="000000" w:themeColor="text1"/>
+          <w:u w:val="single"/>
+          <w:lang w:val="vi-VN"/>
+        </w:rPr>
+        <w:t>ớ</w:t>
+      </w:r>
+      <w:r>
+        <w:rPr>
+          <w:rFonts w:ascii="Cambria" w:hAnsi="Cambria" w:hint="eastAsia"/>
+          <w:b/>
+          <w:bCs/>
+          <w:color w:val="000000" w:themeColor="text1"/>
+          <w:u w:val="single"/>
+          <w:lang w:val="vi-VN"/>
+        </w:rPr>
+        <w:t>i đ</w:t>
+      </w:r>
+      <w:r>
+        <w:rPr>
+          <w:rFonts w:ascii="Cambria" w:hAnsi="Cambria"/>
+          <w:b/>
+          <w:bCs/>
+          <w:color w:val="000000" w:themeColor="text1"/>
+          <w:u w:val="single"/>
+          <w:lang w:val="vi-VN"/>
+        </w:rPr>
+        <w:t>ỡ</w:t>
+      </w:r>
+      <w:r>
+        <w:rPr>
+          <w:rFonts w:ascii="Cambria" w:hAnsi="Cambria" w:hint="eastAsia"/>
+          <w:b/>
+          <w:bCs/>
+          <w:color w:val="000000" w:themeColor="text1"/>
+          <w:u w:val="single"/>
+          <w:lang w:val="vi-VN"/>
+        </w:rPr>
+        <w:t xml:space="preserve"> gi</w:t>
+      </w:r>
+      <w:r>
+        <w:rPr>
+          <w:rFonts w:ascii="Cambria" w:hAnsi="Cambria"/>
+          <w:b/>
+          <w:bCs/>
+          <w:color w:val="000000" w:themeColor="text1"/>
+          <w:u w:val="single"/>
+          <w:lang w:val="vi-VN"/>
+        </w:rPr>
+        <w:t>ố</w:t>
+      </w:r>
+      <w:r>
+        <w:rPr>
+          <w:rFonts w:ascii="Cambria" w:hAnsi="Cambria" w:hint="eastAsia"/>
+          <w:b/>
+          <w:bCs/>
+          <w:color w:val="000000" w:themeColor="text1"/>
+          <w:u w:val="single"/>
+          <w:lang w:val="vi-VN"/>
+        </w:rPr>
+        <w:t>ng AI trong m</w:t>
+      </w:r>
+      <w:r>
+        <w:rPr>
+          <w:rFonts w:ascii="Cambria" w:hAnsi="Cambria"/>
+          <w:b/>
+          <w:bCs/>
+          <w:color w:val="000000" w:themeColor="text1"/>
+          <w:u w:val="single"/>
+          <w:lang w:val="vi-VN"/>
+        </w:rPr>
+        <w:t>ắ</w:t>
+      </w:r>
+      <w:r>
+        <w:rPr>
+          <w:rFonts w:ascii="Cambria" w:hAnsi="Cambria" w:hint="eastAsia"/>
+          <w:b/>
+          <w:bCs/>
+          <w:color w:val="000000" w:themeColor="text1"/>
+          <w:u w:val="single"/>
+          <w:lang w:val="vi-VN"/>
+        </w:rPr>
+        <w:t>t nhà tuy</w:t>
+      </w:r>
+      <w:r>
+        <w:rPr>
+          <w:rFonts w:ascii="Cambria" w:hAnsi="Cambria"/>
+          <w:b/>
+          <w:bCs/>
+          <w:color w:val="000000" w:themeColor="text1"/>
+          <w:u w:val="single"/>
+          <w:lang w:val="vi-VN"/>
+        </w:rPr>
+        <w:t>ể</w:t>
+      </w:r>
+      <w:r>
+        <w:rPr>
+          <w:rFonts w:ascii="Cambria" w:hAnsi="Cambria" w:hint="eastAsia"/>
+          <w:b/>
+          <w:bCs/>
+          <w:color w:val="000000" w:themeColor="text1"/>
+          <w:u w:val="single"/>
+          <w:lang w:val="vi-VN"/>
+        </w:rPr>
+        <w:t>n d</w:t>
+      </w:r>
+      <w:r>
+        <w:rPr>
+          <w:rFonts w:ascii="Cambria" w:hAnsi="Cambria"/>
+          <w:b/>
+          <w:bCs/>
+          <w:color w:val="000000" w:themeColor="text1"/>
+          <w:u w:val="single"/>
+          <w:lang w:val="vi-VN"/>
+        </w:rPr>
+        <w:t>ụ</w:t>
+      </w:r>
+      <w:r>
+        <w:rPr>
+          <w:rFonts w:ascii="Cambria" w:hAnsi="Cambria" w:hint="eastAsia"/>
+          <w:b/>
+          <w:bCs/>
+          <w:color w:val="000000" w:themeColor="text1"/>
+          <w:u w:val="single"/>
+          <w:lang w:val="vi-VN"/>
+        </w:rPr>
+        <w:t>ng, và ch</w:t>
+      </w:r>
+      <w:r>
+        <w:rPr>
+          <w:rFonts w:ascii="Cambria" w:hAnsi="Cambria"/>
+          <w:b/>
+          <w:bCs/>
+          <w:color w:val="000000" w:themeColor="text1"/>
+          <w:u w:val="single"/>
+          <w:lang w:val="vi-VN"/>
+        </w:rPr>
+        <w:t>ủ</w:t>
+      </w:r>
+      <w:r>
+        <w:rPr>
+          <w:rFonts w:ascii="Cambria" w:hAnsi="Cambria" w:hint="eastAsia"/>
+          <w:b/>
+          <w:bCs/>
+          <w:color w:val="000000" w:themeColor="text1"/>
+          <w:u w:val="single"/>
+          <w:lang w:val="vi-VN"/>
+        </w:rPr>
+        <w:t xml:space="preserve"> y</w:t>
+      </w:r>
+      <w:r>
+        <w:rPr>
+          <w:rFonts w:ascii="Cambria" w:hAnsi="Cambria"/>
+          <w:b/>
+          <w:bCs/>
+          <w:color w:val="000000" w:themeColor="text1"/>
+          <w:u w:val="single"/>
+          <w:lang w:val="vi-VN"/>
+        </w:rPr>
+        <w:t>ế</w:t>
+      </w:r>
+      <w:r>
+        <w:rPr>
+          <w:rFonts w:ascii="Cambria" w:hAnsi="Cambria" w:hint="eastAsia"/>
+          <w:b/>
+          <w:bCs/>
+          <w:color w:val="000000" w:themeColor="text1"/>
+          <w:u w:val="single"/>
+          <w:lang w:val="vi-VN"/>
+        </w:rPr>
+        <w:t>u đ</w:t>
+      </w:r>
+      <w:r>
+        <w:rPr>
+          <w:rFonts w:ascii="Cambria" w:hAnsi="Cambria"/>
+          <w:b/>
+          <w:bCs/>
+          <w:color w:val="000000" w:themeColor="text1"/>
+          <w:u w:val="single"/>
+          <w:lang w:val="vi-VN"/>
+        </w:rPr>
+        <w:t>ể</w:t>
+      </w:r>
+      <w:r>
+        <w:rPr>
+          <w:rFonts w:ascii="Cambria" w:hAnsi="Cambria" w:hint="eastAsia"/>
+          <w:b/>
+          <w:bCs/>
+          <w:color w:val="000000" w:themeColor="text1"/>
+          <w:u w:val="single"/>
+          <w:lang w:val="vi-VN"/>
+        </w:rPr>
+        <w:t xml:space="preserve"> h</w:t>
+      </w:r>
+      <w:r>
+        <w:rPr>
+          <w:rFonts w:ascii="Cambria" w:hAnsi="Cambria"/>
+          <w:b/>
+          <w:bCs/>
+          <w:color w:val="000000" w:themeColor="text1"/>
+          <w:u w:val="single"/>
+          <w:lang w:val="vi-VN"/>
+        </w:rPr>
+        <w:t>ọ</w:t>
+      </w:r>
+      <w:r>
+        <w:rPr>
+          <w:rFonts w:ascii="Cambria" w:hAnsi="Cambria" w:hint="eastAsia"/>
+          <w:b/>
+          <w:bCs/>
+          <w:color w:val="000000" w:themeColor="text1"/>
+          <w:u w:val="single"/>
+          <w:lang w:val="vi-VN"/>
+        </w:rPr>
+        <w:t>c trong quá trình làm</w:t>
+      </w:r>
+    </w:p>
+    <w:p>
+      <w:pPr>
+        <w:spacing w:after="100" w:afterAutospacing="1" w:line="240" w:lineRule="auto"/>
+        <w:rPr>
+          <w:rFonts w:ascii="Cambria" w:hAnsi="Cambria"/>
+          <w:b/>
+          <w:bCs/>
+          <w:color w:val="000000" w:themeColor="text1"/>
+          <w:u w:val="single"/>
+          <w:lang w:val="vi-VN"/>
+        </w:rPr>
+      </w:pPr>
+      <w:r>
+        <w:rPr>
+          <w:rFonts w:ascii="Cambria" w:hAnsi="Cambria" w:hint="eastAsia"/>
+          <w:b/>
+          <w:bCs/>
+          <w:color w:val="000000" w:themeColor="text1"/>
+          <w:u w:val="single"/>
+          <w:lang w:val="vi-VN"/>
+        </w:rPr>
+        <w:t>- L</w:t>
+      </w:r>
+      <w:r>
+        <w:rPr>
+          <w:rFonts w:ascii="Cambria" w:hAnsi="Cambria"/>
+          <w:b/>
+          <w:bCs/>
+          <w:color w:val="000000" w:themeColor="text1"/>
+          <w:u w:val="single"/>
+          <w:lang w:val="vi-VN"/>
+        </w:rPr>
+        <w:t>Ư</w:t>
+      </w:r>
+      <w:r>
+        <w:rPr>
+          <w:rFonts w:ascii="Cambria" w:hAnsi="Cambria" w:hint="eastAsia"/>
+          <w:b/>
+          <w:bCs/>
+          <w:color w:val="000000" w:themeColor="text1"/>
+          <w:u w:val="single"/>
+          <w:lang w:val="vi-VN"/>
+        </w:rPr>
+        <w:t xml:space="preserve">U Ý 1! </w:t>
+      </w:r>
+      <w:r>
+        <w:rPr>
+          <w:rFonts w:ascii="Cambria" w:hAnsi="Cambria"/>
+          <w:b/>
+          <w:bCs/>
+          <w:color w:val="000000" w:themeColor="text1"/>
+          <w:u w:val="single"/>
+          <w:lang w:val="vi-VN"/>
+        </w:rPr>
+        <w:t>Cố</w:t>
+      </w:r>
+      <w:r>
+        <w:rPr>
+          <w:rFonts w:ascii="Cambria" w:hAnsi="Cambria" w:hint="eastAsia"/>
+          <w:b/>
+          <w:bCs/>
+          <w:color w:val="000000" w:themeColor="text1"/>
+          <w:u w:val="single"/>
+          <w:lang w:val="vi-VN"/>
+        </w:rPr>
+        <w:t xml:space="preserve"> g</w:t>
+      </w:r>
+      <w:r>
+        <w:rPr>
+          <w:rFonts w:ascii="Cambria" w:hAnsi="Cambria"/>
+          <w:b/>
+          <w:bCs/>
+          <w:color w:val="000000" w:themeColor="text1"/>
+          <w:u w:val="single"/>
+          <w:lang w:val="vi-VN"/>
+        </w:rPr>
+        <w:t>ắ</w:t>
+      </w:r>
+      <w:r>
+        <w:rPr>
+          <w:rFonts w:ascii="Cambria" w:hAnsi="Cambria" w:hint="eastAsia"/>
+          <w:b/>
+          <w:bCs/>
+          <w:color w:val="000000" w:themeColor="text1"/>
+          <w:u w:val="single"/>
+          <w:lang w:val="vi-VN"/>
+        </w:rPr>
+        <w:t>ng code làm sao đ</w:t>
+      </w:r>
+      <w:r>
+        <w:rPr>
+          <w:rFonts w:ascii="Cambria" w:hAnsi="Cambria"/>
+          <w:b/>
+          <w:bCs/>
+          <w:color w:val="000000" w:themeColor="text1"/>
+          <w:u w:val="single"/>
+          <w:lang w:val="vi-VN"/>
+        </w:rPr>
+        <w:t>ể</w:t>
+      </w:r>
+      <w:r>
+        <w:rPr>
+          <w:rFonts w:ascii="Cambria" w:hAnsi="Cambria" w:hint="eastAsia"/>
+          <w:b/>
+          <w:bCs/>
+          <w:color w:val="000000" w:themeColor="text1"/>
+          <w:u w:val="single"/>
+          <w:lang w:val="vi-VN"/>
+        </w:rPr>
+        <w:t xml:space="preserve"> có th</w:t>
+      </w:r>
+      <w:r>
+        <w:rPr>
+          <w:rFonts w:ascii="Cambria" w:hAnsi="Cambria"/>
+          <w:b/>
+          <w:bCs/>
+          <w:color w:val="000000" w:themeColor="text1"/>
+          <w:u w:val="single"/>
+          <w:lang w:val="vi-VN"/>
+        </w:rPr>
+        <w:t>ể</w:t>
+      </w:r>
+      <w:r>
+        <w:rPr>
+          <w:rFonts w:ascii="Cambria" w:hAnsi="Cambria" w:hint="eastAsia"/>
+          <w:b/>
+          <w:bCs/>
+          <w:color w:val="000000" w:themeColor="text1"/>
+          <w:u w:val="single"/>
+          <w:lang w:val="vi-VN"/>
+        </w:rPr>
+        <w:t xml:space="preserve"> tái s</w:t>
+      </w:r>
+      <w:r>
+        <w:rPr>
+          <w:rFonts w:ascii="Cambria" w:hAnsi="Cambria"/>
+          <w:b/>
+          <w:bCs/>
+          <w:color w:val="000000" w:themeColor="text1"/>
+          <w:u w:val="single"/>
+          <w:lang w:val="vi-VN"/>
+        </w:rPr>
+        <w:t>ử</w:t>
+      </w:r>
+      <w:r>
+        <w:rPr>
+          <w:rFonts w:ascii="Cambria" w:hAnsi="Cambria" w:hint="eastAsia"/>
+          <w:b/>
+          <w:bCs/>
+          <w:color w:val="000000" w:themeColor="text1"/>
+          <w:u w:val="single"/>
+          <w:lang w:val="vi-VN"/>
+        </w:rPr>
+        <w:t xml:space="preserve"> d</w:t>
+      </w:r>
+      <w:r>
+        <w:rPr>
+          <w:rFonts w:ascii="Cambria" w:hAnsi="Cambria"/>
+          <w:b/>
+          <w:bCs/>
+          <w:color w:val="000000" w:themeColor="text1"/>
+          <w:u w:val="single"/>
+          <w:lang w:val="vi-VN"/>
+        </w:rPr>
+        <w:t>ụ</w:t>
+      </w:r>
+      <w:r>
+        <w:rPr>
+          <w:rFonts w:ascii="Cambria" w:hAnsi="Cambria" w:hint="eastAsia"/>
+          <w:b/>
+          <w:bCs/>
+          <w:color w:val="000000" w:themeColor="text1"/>
+          <w:u w:val="single"/>
+          <w:lang w:val="vi-VN"/>
+        </w:rPr>
+        <w:t>ng đ</w:t>
+      </w:r>
+      <w:r>
+        <w:rPr>
+          <w:rFonts w:ascii="Cambria" w:hAnsi="Cambria"/>
+          <w:b/>
+          <w:bCs/>
+          <w:color w:val="000000" w:themeColor="text1"/>
+          <w:u w:val="single"/>
+          <w:lang w:val="vi-VN"/>
+        </w:rPr>
+        <w:t>ượ</w:t>
+      </w:r>
+      <w:r>
+        <w:rPr>
+          <w:rFonts w:ascii="Cambria" w:hAnsi="Cambria" w:hint="eastAsia"/>
+          <w:b/>
+          <w:bCs/>
+          <w:color w:val="000000" w:themeColor="text1"/>
+          <w:u w:val="single"/>
+          <w:lang w:val="vi-VN"/>
+        </w:rPr>
+        <w:t xml:space="preserve">c </w:t>
+      </w:r>
+    </w:p>
+    <w:p>
+      <w:pPr>
+        <w:spacing w:after="100" w:afterAutospacing="1" w:line="240" w:lineRule="auto"/>
+        <w:rPr>
+          <w:rFonts w:ascii="Cambria" w:hAnsi="Cambria" w:hint="eastAsia"/>
+          <w:color w:val="000000" w:themeColor="text1"/>
+          <w:u w:val="single"/>
+          <w:lang w:val="vi-VN"/>
+        </w:rPr>
+      </w:pPr>
+      <w:r>
+        <w:rPr>
+          <w:rFonts w:ascii="Cambria" w:hAnsi="Cambria" w:hint="eastAsia"/>
+          <w:b/>
+          <w:bCs/>
+          <w:color w:val="000000" w:themeColor="text1"/>
+          <w:u w:val="single"/>
+          <w:lang w:val="vi-VN"/>
+        </w:rPr>
+        <w:t>- L</w:t>
+      </w:r>
+      <w:r>
+        <w:rPr>
+          <w:rFonts w:ascii="Cambria" w:hAnsi="Cambria"/>
+          <w:b/>
+          <w:bCs/>
+          <w:color w:val="000000" w:themeColor="text1"/>
+          <w:u w:val="single"/>
+          <w:lang w:val="vi-VN"/>
+        </w:rPr>
+        <w:t>Ư</w:t>
+      </w:r>
+      <w:r>
+        <w:rPr>
+          <w:rFonts w:ascii="Cambria" w:hAnsi="Cambria" w:hint="eastAsia"/>
+          <w:b/>
+          <w:bCs/>
+          <w:color w:val="000000" w:themeColor="text1"/>
+          <w:u w:val="single"/>
+          <w:lang w:val="vi-VN"/>
+        </w:rPr>
+        <w:t>U Ý 2! Làm trang web hi</w:t>
+      </w:r>
+      <w:r>
+        <w:rPr>
+          <w:rFonts w:ascii="Cambria" w:hAnsi="Cambria"/>
+          <w:b/>
+          <w:bCs/>
+          <w:color w:val="000000" w:themeColor="text1"/>
+          <w:u w:val="single"/>
+          <w:lang w:val="vi-VN"/>
+        </w:rPr>
+        <w:t>ể</w:t>
+      </w:r>
+      <w:r>
+        <w:rPr>
+          <w:rFonts w:ascii="Cambria" w:hAnsi="Cambria" w:hint="eastAsia"/>
+          <w:b/>
+          <w:bCs/>
+          <w:color w:val="000000" w:themeColor="text1"/>
+          <w:u w:val="single"/>
+          <w:lang w:val="vi-VN"/>
+        </w:rPr>
+        <w:t>n th</w:t>
+      </w:r>
+      <w:r>
+        <w:rPr>
+          <w:rFonts w:ascii="Cambria" w:hAnsi="Cambria"/>
+          <w:b/>
+          <w:bCs/>
+          <w:color w:val="000000" w:themeColor="text1"/>
+          <w:u w:val="single"/>
+          <w:lang w:val="vi-VN"/>
+        </w:rPr>
+        <w:t>ị</w:t>
+      </w:r>
+      <w:r>
+        <w:rPr>
+          <w:rFonts w:ascii="Cambria" w:hAnsi="Cambria" w:hint="eastAsia"/>
+          <w:b/>
+          <w:bCs/>
+          <w:color w:val="000000" w:themeColor="text1"/>
+          <w:u w:val="single"/>
+          <w:lang w:val="vi-VN"/>
+        </w:rPr>
+        <w:t xml:space="preserve"> đa ngôn ng</w:t>
+      </w:r>
+      <w:r>
+        <w:rPr>
+          <w:rFonts w:ascii="Cambria" w:hAnsi="Cambria"/>
+          <w:b/>
+          <w:bCs/>
+          <w:color w:val="000000" w:themeColor="text1"/>
+          <w:u w:val="single"/>
+          <w:lang w:val="vi-VN"/>
+        </w:rPr>
+        <w:t>ữ</w:t>
+      </w:r>
+      <w:r>
+        <w:rPr>
+          <w:rFonts w:ascii="Cambria" w:hAnsi="Cambria" w:hint="eastAsia"/>
+          <w:b/>
+          <w:bCs/>
+          <w:color w:val="000000" w:themeColor="text1"/>
+          <w:u w:val="single"/>
+          <w:lang w:val="vi-VN"/>
+        </w:rPr>
+        <w:t xml:space="preserve"> (H</w:t>
+      </w:r>
+      <w:r>
+        <w:rPr>
+          <w:rFonts w:ascii="Cambria" w:hAnsi="Cambria"/>
+          <w:b/>
+          <w:bCs/>
+          <w:color w:val="000000" w:themeColor="text1"/>
+          <w:u w:val="single"/>
+          <w:lang w:val="vi-VN"/>
+        </w:rPr>
+        <w:t>ỏ</w:t>
+      </w:r>
+      <w:r>
+        <w:rPr>
+          <w:rFonts w:ascii="Cambria" w:hAnsi="Cambria" w:hint="eastAsia"/>
+          <w:b/>
+          <w:bCs/>
+          <w:color w:val="000000" w:themeColor="text1"/>
+          <w:u w:val="single"/>
+          <w:lang w:val="vi-VN"/>
+        </w:rPr>
+        <w:t>i m</w:t>
+      </w:r>
+      <w:r>
+        <w:rPr>
+          <w:rFonts w:ascii="Cambria" w:hAnsi="Cambria"/>
+          <w:b/>
+          <w:bCs/>
+          <w:color w:val="000000" w:themeColor="text1"/>
+          <w:u w:val="single"/>
+          <w:lang w:val="vi-VN"/>
+        </w:rPr>
+        <w:t>ấ</w:t>
+      </w:r>
+      <w:r>
+        <w:rPr>
+          <w:rFonts w:ascii="Cambria" w:hAnsi="Cambria" w:hint="eastAsia"/>
+          <w:b/>
+          <w:bCs/>
+          <w:color w:val="000000" w:themeColor="text1"/>
+          <w:u w:val="single"/>
+          <w:lang w:val="vi-VN"/>
+        </w:rPr>
+        <w:t>y ông năm 2 th</w:t>
+      </w:r>
+      <w:r>
+        <w:rPr>
+          <w:rFonts w:ascii="Cambria" w:hAnsi="Cambria"/>
+          <w:b/>
+          <w:bCs/>
+          <w:color w:val="000000" w:themeColor="text1"/>
+          <w:u w:val="single"/>
+          <w:lang w:val="vi-VN"/>
+        </w:rPr>
+        <w:t>ử</w:t>
+      </w:r>
+      <w:r>
+        <w:rPr>
+          <w:rFonts w:ascii="Cambria" w:hAnsi="Cambria" w:hint="eastAsia"/>
+          <w:b/>
+          <w:bCs/>
+          <w:color w:val="000000" w:themeColor="text1"/>
+          <w:u w:val="single"/>
+          <w:lang w:val="vi-VN"/>
+        </w:rPr>
+        <w:t>)</w:t>
       </w:r>
     </w:p>
     <w:p>
       <w:pPr>
         <w:jc w:val="center"/>
         <w:rPr>
-          <w:rFonts w:hint="eastAsia"/>
           <w:b/>
           <w:bCs/>
           <w:color w:val="FF0000"/>
+          <w:lang w:val="vi-VN"/>
         </w:rPr>
       </w:pPr>
       <w:r>
@@ -256,6 +1066,7 @@
           <w:bCs/>
           <w:color w:val="FF0000"/>
           <w:highlight w:val="cyan"/>
+          <w:lang w:val="vi-VN"/>
         </w:rPr>
         <w:t xml:space="preserve">-- WORK </w:t>
       </w:r>
@@ -266,171 +1077,821 @@
           <w:bCs/>
           <w:color w:val="FF0000"/>
           <w:highlight w:val="cyan"/>
+          <w:lang w:val="vi-VN"/>
         </w:rPr>
         <w:t>--</w:t>
+      </w:r>
+    </w:p>
+    <w:p>
+      <w:pPr>
+        <w:pStyle w:val="a9"/>
+        <w:numPr>
+          <w:ilvl w:val="0"/>
+          <w:numId w:val="2"/>
+        </w:numPr>
+        <w:spacing w:after="0" w:line="240" w:lineRule="auto"/>
+        <w:jc w:val="center"/>
+        <w:rPr>
+          <w:b/>
+          <w:bCs/>
+          <w:color w:val="FF0000"/>
+          <w:u w:val="single"/>
+          <w:lang w:val="vi-VN"/>
+        </w:rPr>
+      </w:pPr>
+      <w:r>
+        <w:rPr>
+          <w:rFonts w:hint="eastAsia"/>
+          <w:b/>
+          <w:bCs/>
+          <w:color w:val="FF0000"/>
+          <w:u w:val="single"/>
+          <w:lang w:val="vi-VN"/>
+        </w:rPr>
+        <w:t>HOME</w:t>
+      </w:r>
+    </w:p>
+    <w:p>
+      <w:pPr>
+        <w:spacing w:after="0" w:line="240" w:lineRule="auto"/>
+        <w:rPr>
+          <w:rFonts w:ascii="Cambria" w:hAnsi="Cambria"/>
+          <w:lang w:val="vi-VN"/>
+        </w:rPr>
+      </w:pPr>
+      <w:r>
+        <w:rPr>
+          <w:rFonts w:hint="eastAsia"/>
+          <w:lang w:val="vi-VN"/>
+        </w:rPr>
+        <w:t xml:space="preserve">- </w:t>
+      </w:r>
+      <w:r>
+        <w:rPr>
+          <w:rFonts w:hint="eastAsia"/>
+          <w:b/>
+          <w:bCs/>
+          <w:color w:val="FF0000"/>
+          <w:lang w:val="vi-VN"/>
+        </w:rPr>
+        <w:t>Head</w:t>
+      </w:r>
+      <w:r>
+        <w:rPr>
+          <w:rFonts w:ascii="Cambria" w:hAnsi="Cambria" w:hint="eastAsia"/>
+          <w:b/>
+          <w:bCs/>
+          <w:color w:val="FF0000"/>
+          <w:lang w:val="vi-VN"/>
+        </w:rPr>
+        <w:t>er</w:t>
+      </w:r>
+      <w:r>
+        <w:rPr>
+          <w:rFonts w:ascii="Cambria" w:hAnsi="Cambria" w:hint="eastAsia"/>
+          <w:color w:val="FF0000"/>
+          <w:lang w:val="vi-VN"/>
+        </w:rPr>
+        <w:t xml:space="preserve"> </w:t>
+      </w:r>
+      <w:r>
+        <w:rPr>
+          <w:rFonts w:hint="eastAsia"/>
+          <w:lang w:val="vi-VN"/>
+        </w:rPr>
+        <w:t>s</w:t>
+      </w:r>
+      <w:r>
+        <w:rPr>
+          <w:lang w:val="vi-VN"/>
+        </w:rPr>
+        <w:t>ẽ là n</w:t>
+      </w:r>
+      <w:r>
+        <w:rPr>
+          <w:rFonts w:ascii="Cambria" w:hAnsi="Cambria" w:cs="Cambria"/>
+          <w:lang w:val="vi-VN"/>
+        </w:rPr>
+        <w:t>ơ</w:t>
+      </w:r>
+      <w:r>
+        <w:rPr>
+          <w:lang w:val="vi-VN"/>
+        </w:rPr>
+        <w:t>i chung chuy</w:t>
+      </w:r>
+      <w:r>
+        <w:rPr>
+          <w:rFonts w:ascii="Cambria" w:hAnsi="Cambria" w:cs="Cambria"/>
+          <w:lang w:val="vi-VN"/>
+        </w:rPr>
+        <w:t>ể</w:t>
+      </w:r>
+      <w:r>
+        <w:rPr>
+          <w:lang w:val="vi-VN"/>
+        </w:rPr>
+        <w:t>n ng</w:t>
+      </w:r>
+      <w:r>
+        <w:rPr>
+          <w:rFonts w:ascii="Cambria" w:hAnsi="Cambria" w:cs="Cambria"/>
+          <w:lang w:val="vi-VN"/>
+        </w:rPr>
+        <w:t>ườ</w:t>
+      </w:r>
+      <w:r>
+        <w:rPr>
+          <w:lang w:val="vi-VN"/>
+        </w:rPr>
+        <w:t>i xem đ</w:t>
+      </w:r>
+      <w:r>
+        <w:rPr>
+          <w:rFonts w:ascii="Cambria" w:hAnsi="Cambria" w:cs="Cambria"/>
+          <w:lang w:val="vi-VN"/>
+        </w:rPr>
+        <w:t>ế</w:t>
+      </w:r>
+      <w:r>
+        <w:rPr>
+          <w:lang w:val="vi-VN"/>
+        </w:rPr>
+        <w:t>n 3 website còn l</w:t>
+      </w:r>
+      <w:r>
+        <w:rPr>
+          <w:rFonts w:ascii="Cambria" w:hAnsi="Cambria" w:cs="Cambria"/>
+          <w:lang w:val="vi-VN"/>
+        </w:rPr>
+        <w:t>ạ</w:t>
+      </w:r>
+      <w:r>
+        <w:rPr>
+          <w:lang w:val="vi-VN"/>
+        </w:rPr>
+        <w:t>i</w:t>
+      </w:r>
+      <w:r>
+        <w:rPr>
+          <w:rFonts w:hint="eastAsia"/>
+          <w:lang w:val="vi-VN"/>
+        </w:rPr>
+        <w:t xml:space="preserve"> </w:t>
+      </w:r>
+      <w:r>
+        <w:rPr>
+          <w:rFonts w:hint="eastAsia"/>
+          <w:lang w:val="vi-VN"/>
+        </w:rPr>
+        <w:t>Head</w:t>
+      </w:r>
+      <w:r>
+        <w:rPr>
+          <w:rFonts w:ascii="Cambria" w:hAnsi="Cambria" w:hint="eastAsia"/>
+          <w:lang w:val="vi-VN"/>
+        </w:rPr>
+        <w:t>er thì s</w:t>
+      </w:r>
+      <w:r>
+        <w:rPr>
+          <w:rFonts w:ascii="Cambria" w:hAnsi="Cambria"/>
+          <w:lang w:val="vi-VN"/>
+        </w:rPr>
+        <w:t>ẽ</w:t>
+      </w:r>
+      <w:r>
+        <w:rPr>
+          <w:rFonts w:ascii="Cambria" w:hAnsi="Cambria" w:hint="eastAsia"/>
+          <w:lang w:val="vi-VN"/>
+        </w:rPr>
+        <w:t xml:space="preserve"> có tên </w:t>
+      </w:r>
+      <w:r>
+        <w:rPr>
+          <w:rFonts w:ascii="Cambria" w:hAnsi="Cambria"/>
+          <w:lang w:val="vi-VN"/>
+        </w:rPr>
+        <w:t>ở</w:t>
+      </w:r>
+      <w:r>
+        <w:rPr>
+          <w:rFonts w:ascii="Cambria" w:hAnsi="Cambria" w:hint="eastAsia"/>
+          <w:lang w:val="vi-VN"/>
+        </w:rPr>
+        <w:t xml:space="preserve"> bên trái (ho</w:t>
+      </w:r>
+      <w:r>
+        <w:rPr>
+          <w:rFonts w:ascii="Cambria" w:hAnsi="Cambria"/>
+          <w:lang w:val="vi-VN"/>
+        </w:rPr>
+        <w:t>ặ</w:t>
+      </w:r>
+      <w:r>
+        <w:rPr>
+          <w:rFonts w:ascii="Cambria" w:hAnsi="Cambria" w:hint="eastAsia"/>
+          <w:lang w:val="vi-VN"/>
+        </w:rPr>
+        <w:t>c bi</w:t>
+      </w:r>
+      <w:r>
+        <w:rPr>
+          <w:rFonts w:ascii="Cambria" w:hAnsi="Cambria"/>
+          <w:lang w:val="vi-VN"/>
+        </w:rPr>
+        <w:t>ệ</w:t>
+      </w:r>
+      <w:r>
+        <w:rPr>
+          <w:rFonts w:ascii="Cambria" w:hAnsi="Cambria" w:hint="eastAsia"/>
+          <w:lang w:val="vi-VN"/>
+        </w:rPr>
+        <w:t>t danh) và danh sách đ</w:t>
+      </w:r>
+      <w:r>
+        <w:rPr>
+          <w:rFonts w:ascii="Cambria" w:hAnsi="Cambria"/>
+          <w:lang w:val="vi-VN"/>
+        </w:rPr>
+        <w:t>ườ</w:t>
+      </w:r>
+      <w:r>
+        <w:rPr>
+          <w:rFonts w:ascii="Cambria" w:hAnsi="Cambria" w:hint="eastAsia"/>
+          <w:lang w:val="vi-VN"/>
+        </w:rPr>
+        <w:t>ng d</w:t>
+      </w:r>
+      <w:r>
+        <w:rPr>
+          <w:rFonts w:ascii="Cambria" w:hAnsi="Cambria"/>
+          <w:lang w:val="vi-VN"/>
+        </w:rPr>
+        <w:t>ẫ</w:t>
+      </w:r>
+      <w:r>
+        <w:rPr>
+          <w:rFonts w:ascii="Cambria" w:hAnsi="Cambria" w:hint="eastAsia"/>
+          <w:lang w:val="vi-VN"/>
+        </w:rPr>
+        <w:t>n các website khác n</w:t>
+      </w:r>
+      <w:r>
+        <w:rPr>
+          <w:rFonts w:ascii="Cambria" w:hAnsi="Cambria"/>
+          <w:lang w:val="vi-VN"/>
+        </w:rPr>
+        <w:t>ằ</w:t>
+      </w:r>
+      <w:r>
+        <w:rPr>
+          <w:rFonts w:ascii="Cambria" w:hAnsi="Cambria" w:hint="eastAsia"/>
+          <w:lang w:val="vi-VN"/>
+        </w:rPr>
+        <w:t>m bên ph</w:t>
+      </w:r>
+      <w:r>
+        <w:rPr>
+          <w:rFonts w:ascii="Cambria" w:hAnsi="Cambria"/>
+          <w:lang w:val="vi-VN"/>
+        </w:rPr>
+        <w:t>ả</w:t>
+      </w:r>
+      <w:r>
+        <w:rPr>
+          <w:rFonts w:ascii="Cambria" w:hAnsi="Cambria" w:hint="eastAsia"/>
+          <w:lang w:val="vi-VN"/>
+        </w:rPr>
+        <w:t>i</w:t>
+      </w:r>
+      <w:r>
+        <w:rPr>
+          <w:rFonts w:hint="eastAsia"/>
+          <w:lang w:val="vi-VN"/>
+        </w:rPr>
+        <w:t xml:space="preserve">(Có nên làm thành 3 trang </w:t>
+      </w:r>
+      <w:r>
+        <w:rPr>
+          <w:rFonts w:ascii="Cambria" w:hAnsi="Cambria" w:hint="eastAsia"/>
+          <w:lang w:val="vi-VN"/>
+        </w:rPr>
+        <w:t>web không hay nhét vào h</w:t>
+      </w:r>
+      <w:r>
+        <w:rPr>
+          <w:rFonts w:ascii="Cambria" w:hAnsi="Cambria"/>
+          <w:lang w:val="vi-VN"/>
+        </w:rPr>
+        <w:t>ế</w:t>
+      </w:r>
+      <w:r>
+        <w:rPr>
+          <w:rFonts w:ascii="Cambria" w:hAnsi="Cambria" w:hint="eastAsia"/>
+          <w:lang w:val="vi-VN"/>
+        </w:rPr>
+        <w:t>t 1 website thì t</w:t>
+      </w:r>
+      <w:r>
+        <w:rPr>
+          <w:rFonts w:ascii="Cambria" w:hAnsi="Cambria"/>
+          <w:lang w:val="vi-VN"/>
+        </w:rPr>
+        <w:t>ự</w:t>
+      </w:r>
+      <w:r>
+        <w:rPr>
+          <w:rFonts w:ascii="Cambria" w:hAnsi="Cambria" w:hint="eastAsia"/>
+          <w:lang w:val="vi-VN"/>
+        </w:rPr>
+        <w:t xml:space="preserve"> suy ngh</w:t>
+      </w:r>
+      <w:r>
+        <w:rPr>
+          <w:rFonts w:ascii="Cambria" w:hAnsi="Cambria"/>
+          <w:lang w:val="vi-VN"/>
+        </w:rPr>
+        <w:t>ĩ</w:t>
+      </w:r>
+      <w:r>
+        <w:rPr>
+          <w:rFonts w:ascii="Cambria" w:hAnsi="Cambria" w:hint="eastAsia"/>
+          <w:lang w:val="vi-VN"/>
+        </w:rPr>
+        <w:t>)</w:t>
+      </w:r>
+      <w:proofErr w:type="gramStart"/>
+      <w:r>
+        <w:rPr>
+          <w:lang w:val="vi-VN"/>
+        </w:rPr>
+        <w:t>,</w:t>
+      </w:r>
+      <w:proofErr w:type="gramEnd"/>
+      <w:r>
+        <w:rPr>
+          <w:lang w:val="vi-VN"/>
+        </w:rPr>
+        <w:t xml:space="preserve"> t</w:t>
+      </w:r>
+      <w:r>
+        <w:rPr>
+          <w:rFonts w:ascii="Cambria" w:hAnsi="Cambria" w:cs="Cambria"/>
+          <w:lang w:val="vi-VN"/>
+        </w:rPr>
+        <w:t>ạ</w:t>
+      </w:r>
+      <w:r>
+        <w:rPr>
+          <w:lang w:val="vi-VN"/>
+        </w:rPr>
+        <w:t xml:space="preserve">i </w:t>
+      </w:r>
+      <w:r>
+        <w:rPr>
+          <w:rFonts w:hint="eastAsia"/>
+          <w:lang w:val="vi-VN"/>
+        </w:rPr>
+        <w:t>đ</w:t>
+      </w:r>
+      <w:r>
+        <w:rPr>
+          <w:lang w:val="vi-VN"/>
+        </w:rPr>
+        <w:t>ây sẽ hi</w:t>
+      </w:r>
+      <w:r>
+        <w:rPr>
+          <w:rFonts w:ascii="Cambria" w:hAnsi="Cambria" w:cs="Cambria"/>
+          <w:lang w:val="vi-VN"/>
+        </w:rPr>
+        <w:t>ệ</w:t>
+      </w:r>
+      <w:r>
+        <w:rPr>
+          <w:lang w:val="vi-VN"/>
+        </w:rPr>
+        <w:t>n thanh công c</w:t>
+      </w:r>
+      <w:r>
+        <w:rPr>
+          <w:rFonts w:ascii="Cambria" w:hAnsi="Cambria" w:cs="Cambria"/>
+          <w:lang w:val="vi-VN"/>
+        </w:rPr>
+        <w:t>ụ</w:t>
+      </w:r>
+      <w:r>
+        <w:rPr>
+          <w:lang w:val="vi-VN"/>
+        </w:rPr>
+        <w:t xml:space="preserve"> ngang bên trên đ</w:t>
+      </w:r>
+      <w:r>
+        <w:rPr>
+          <w:rFonts w:ascii="Cambria" w:hAnsi="Cambria" w:cs="Cambria"/>
+          <w:lang w:val="vi-VN"/>
+        </w:rPr>
+        <w:t>ể</w:t>
+      </w:r>
+      <w:r>
+        <w:rPr>
+          <w:lang w:val="vi-VN"/>
+        </w:rPr>
+        <w:t xml:space="preserve"> d</w:t>
+      </w:r>
+      <w:r>
+        <w:rPr>
+          <w:rFonts w:ascii="Cambria" w:hAnsi="Cambria" w:cs="Cambria"/>
+          <w:lang w:val="vi-VN"/>
+        </w:rPr>
+        <w:t>ẫ</w:t>
+      </w:r>
+      <w:r>
+        <w:rPr>
+          <w:lang w:val="vi-VN"/>
+        </w:rPr>
+        <w:t>n ng</w:t>
+      </w:r>
+      <w:r>
+        <w:rPr>
+          <w:rFonts w:ascii="Cambria" w:hAnsi="Cambria" w:cs="Cambria"/>
+          <w:lang w:val="vi-VN"/>
+        </w:rPr>
+        <w:t>ườ</w:t>
+      </w:r>
+      <w:r>
+        <w:rPr>
+          <w:lang w:val="vi-VN"/>
+        </w:rPr>
+        <w:t>i dung đi khi click vào</w:t>
+      </w:r>
+      <w:r>
+        <w:rPr>
+          <w:rFonts w:hint="eastAsia"/>
+          <w:lang w:val="vi-VN"/>
+        </w:rPr>
+        <w:t xml:space="preserve"> (nêu thành m</w:t>
+      </w:r>
+      <w:r>
+        <w:rPr>
+          <w:rFonts w:ascii="Cambria" w:hAnsi="Cambria"/>
+          <w:lang w:val="vi-VN"/>
+        </w:rPr>
+        <w:t>ộ</w:t>
+      </w:r>
+      <w:r>
+        <w:rPr>
+          <w:rFonts w:ascii="Cambria" w:hAnsi="Cambria" w:hint="eastAsia"/>
+          <w:lang w:val="vi-VN"/>
+        </w:rPr>
+        <w:t xml:space="preserve">t </w:t>
+      </w:r>
+      <w:r>
+        <w:rPr>
+          <w:rFonts w:ascii="Cambria" w:hAnsi="Cambria" w:hint="eastAsia"/>
+          <w:lang w:val="vi-VN"/>
+        </w:rPr>
+        <w:t>web thì thanh công c</w:t>
+      </w:r>
+      <w:r>
+        <w:rPr>
+          <w:rFonts w:ascii="Cambria" w:hAnsi="Cambria"/>
+          <w:lang w:val="vi-VN"/>
+        </w:rPr>
+        <w:t>ụ</w:t>
+      </w:r>
+      <w:r>
+        <w:rPr>
+          <w:rFonts w:ascii="Cambria" w:hAnsi="Cambria" w:hint="eastAsia"/>
+          <w:lang w:val="vi-VN"/>
+        </w:rPr>
+        <w:t xml:space="preserve"> s</w:t>
+      </w:r>
+      <w:r>
+        <w:rPr>
+          <w:rFonts w:ascii="Cambria" w:hAnsi="Cambria"/>
+          <w:lang w:val="vi-VN"/>
+        </w:rPr>
+        <w:t>ẽ</w:t>
+      </w:r>
+      <w:r>
+        <w:rPr>
+          <w:rFonts w:ascii="Cambria" w:hAnsi="Cambria" w:hint="eastAsia"/>
+          <w:lang w:val="vi-VN"/>
+        </w:rPr>
+        <w:t xml:space="preserve"> di chuy</w:t>
+      </w:r>
+      <w:r>
+        <w:rPr>
+          <w:rFonts w:ascii="Cambria" w:hAnsi="Cambria"/>
+          <w:lang w:val="vi-VN"/>
+        </w:rPr>
+        <w:t>ể</w:t>
+      </w:r>
+      <w:r>
+        <w:rPr>
+          <w:rFonts w:ascii="Cambria" w:hAnsi="Cambria" w:hint="eastAsia"/>
+          <w:lang w:val="vi-VN"/>
+        </w:rPr>
+        <w:t>n đ</w:t>
+      </w:r>
+      <w:r>
+        <w:rPr>
+          <w:rFonts w:ascii="Cambria" w:hAnsi="Cambria"/>
+          <w:lang w:val="vi-VN"/>
+        </w:rPr>
+        <w:t>ế</w:t>
+      </w:r>
+      <w:r>
+        <w:rPr>
+          <w:rFonts w:ascii="Cambria" w:hAnsi="Cambria" w:hint="eastAsia"/>
+          <w:lang w:val="vi-VN"/>
+        </w:rPr>
+        <w:t>n n</w:t>
+      </w:r>
+      <w:r>
+        <w:rPr>
+          <w:rFonts w:ascii="Cambria" w:hAnsi="Cambria"/>
+          <w:lang w:val="vi-VN"/>
+        </w:rPr>
+        <w:t>ơ</w:t>
+      </w:r>
+      <w:r>
+        <w:rPr>
+          <w:rFonts w:ascii="Cambria" w:hAnsi="Cambria" w:hint="eastAsia"/>
+          <w:lang w:val="vi-VN"/>
+        </w:rPr>
+        <w:t>i c</w:t>
+      </w:r>
+      <w:r>
+        <w:rPr>
+          <w:rFonts w:ascii="Cambria" w:hAnsi="Cambria"/>
+          <w:lang w:val="vi-VN"/>
+        </w:rPr>
+        <w:t>ầ</w:t>
+      </w:r>
+      <w:r>
+        <w:rPr>
+          <w:rFonts w:ascii="Cambria" w:hAnsi="Cambria" w:hint="eastAsia"/>
+          <w:lang w:val="vi-VN"/>
+        </w:rPr>
+        <w:t>n đ</w:t>
+      </w:r>
+      <w:r>
+        <w:rPr>
+          <w:rFonts w:ascii="Cambria" w:hAnsi="Cambria"/>
+          <w:lang w:val="vi-VN"/>
+        </w:rPr>
+        <w:t>ế</w:t>
+      </w:r>
+      <w:r>
+        <w:rPr>
+          <w:rFonts w:ascii="Cambria" w:hAnsi="Cambria" w:hint="eastAsia"/>
+          <w:lang w:val="vi-VN"/>
+        </w:rPr>
+        <w:t>n gi</w:t>
+      </w:r>
+      <w:r>
+        <w:rPr>
+          <w:rFonts w:ascii="Cambria" w:hAnsi="Cambria"/>
+          <w:lang w:val="vi-VN"/>
+        </w:rPr>
+        <w:t>ố</w:t>
+      </w:r>
+      <w:r>
+        <w:rPr>
+          <w:rFonts w:ascii="Cambria" w:hAnsi="Cambria" w:hint="eastAsia"/>
+          <w:lang w:val="vi-VN"/>
+        </w:rPr>
+        <w:t>ng v</w:t>
+      </w:r>
+      <w:r>
+        <w:rPr>
+          <w:rFonts w:ascii="Cambria" w:hAnsi="Cambria"/>
+          <w:lang w:val="vi-VN"/>
+        </w:rPr>
+        <w:t>ớ</w:t>
+      </w:r>
+      <w:r>
+        <w:rPr>
+          <w:rFonts w:ascii="Cambria" w:hAnsi="Cambria" w:hint="eastAsia"/>
+          <w:lang w:val="vi-VN"/>
+        </w:rPr>
+        <w:t>i cái web portfolio c</w:t>
+      </w:r>
+      <w:r>
+        <w:rPr>
+          <w:rFonts w:ascii="Cambria" w:hAnsi="Cambria"/>
+          <w:lang w:val="vi-VN"/>
+        </w:rPr>
+        <w:t>ũ</w:t>
+      </w:r>
+      <w:r>
+        <w:rPr>
+          <w:rFonts w:ascii="Cambria" w:hAnsi="Cambria" w:hint="eastAsia"/>
+          <w:lang w:val="vi-VN"/>
+        </w:rPr>
+        <w:t xml:space="preserve"> làm bên WEB</w:t>
+      </w:r>
+      <w:r>
+        <w:rPr>
+          <w:rFonts w:ascii="Cambria" w:hAnsi="Cambria" w:hint="eastAsia"/>
+          <w:lang w:val="vi-VN"/>
+        </w:rPr>
+        <w:t>基礎</w:t>
+      </w:r>
+      <w:r>
+        <w:rPr>
+          <w:rFonts w:ascii="Cambria" w:hAnsi="Cambria" w:hint="eastAsia"/>
+          <w:lang w:val="vi-VN"/>
+        </w:rPr>
+        <w:t>) v</w:t>
+      </w:r>
+      <w:r>
+        <w:rPr>
+          <w:rFonts w:ascii="Cambria" w:hAnsi="Cambria"/>
+          <w:lang w:val="vi-VN"/>
+        </w:rPr>
+        <w:t>ẫ</w:t>
+      </w:r>
+      <w:r>
+        <w:rPr>
+          <w:rFonts w:ascii="Cambria" w:hAnsi="Cambria" w:hint="eastAsia"/>
+          <w:lang w:val="vi-VN"/>
+        </w:rPr>
+        <w:t>n còn trong fìles</w:t>
       </w:r>
     </w:p>
     <w:p>
       <w:pPr>
         <w:spacing w:after="0" w:line="240" w:lineRule="auto"/>
         <w:jc w:val="center"/>
+        <w:rPr>
+          <w:rFonts w:ascii="Cambria" w:hAnsi="Cambria" w:hint="eastAsia"/>
+          <w:lang w:val="vi-VN"/>
+        </w:rPr>
       </w:pPr>
       <w:r>
         <w:rPr>
-          <w:rFonts w:hint="eastAsia"/>
-        </w:rPr>
-        <w:t>１．</w:t>
-      </w:r>
-      <w:r>
-        <w:t>LAYOUT:</w:t>
-      </w:r>
-      <w:r>
-        <w:t xml:space="preserve"> </w:t>
+          <w:rFonts w:ascii="Cambria" w:hAnsi="Cambria" w:hint="eastAsia"/>
+          <w:lang w:val="vi-VN"/>
+        </w:rPr>
+        <w:t xml:space="preserve">=== </w:t>
+      </w:r>
+      <w:r>
+        <w:rPr>
+          <w:rFonts w:ascii="Cambria" w:hAnsi="Cambria" w:hint="eastAsia"/>
+          <w:highlight w:val="yellow"/>
+          <w:lang w:val="vi-VN"/>
+        </w:rPr>
+        <w:t>&lt;a href=</w:t>
+      </w:r>
+      <w:r>
+        <w:rPr>
+          <w:rFonts w:ascii="Cambria" w:hAnsi="Cambria"/>
+          <w:highlight w:val="yellow"/>
+          <w:lang w:val="vi-VN"/>
+        </w:rPr>
+        <w:t>”</w:t>
+      </w:r>
+      <w:r>
+        <w:rPr>
+          <w:rFonts w:ascii="Cambria" w:hAnsi="Cambria" w:hint="eastAsia"/>
+          <w:highlight w:val="yellow"/>
+          <w:lang w:val="vi-VN"/>
+        </w:rPr>
+        <w:t>đ</w:t>
+      </w:r>
+      <w:r>
+        <w:rPr>
+          <w:rFonts w:ascii="Cambria" w:hAnsi="Cambria"/>
+          <w:highlight w:val="yellow"/>
+          <w:lang w:val="vi-VN"/>
+        </w:rPr>
+        <w:t>ườ</w:t>
+      </w:r>
+      <w:r>
+        <w:rPr>
+          <w:rFonts w:ascii="Cambria" w:hAnsi="Cambria" w:hint="eastAsia"/>
+          <w:highlight w:val="yellow"/>
+          <w:lang w:val="vi-VN"/>
+        </w:rPr>
+        <w:t>ng d</w:t>
+      </w:r>
+      <w:r>
+        <w:rPr>
+          <w:rFonts w:ascii="Cambria" w:hAnsi="Cambria"/>
+          <w:highlight w:val="yellow"/>
+          <w:lang w:val="vi-VN"/>
+        </w:rPr>
+        <w:t>ẫ</w:t>
+      </w:r>
+      <w:r>
+        <w:rPr>
+          <w:rFonts w:ascii="Cambria" w:hAnsi="Cambria" w:hint="eastAsia"/>
+          <w:highlight w:val="yellow"/>
+          <w:lang w:val="vi-VN"/>
+        </w:rPr>
+        <w:t>n</w:t>
+      </w:r>
+      <w:r>
+        <w:rPr>
+          <w:rFonts w:ascii="Cambria" w:hAnsi="Cambria"/>
+          <w:highlight w:val="yellow"/>
+          <w:lang w:val="vi-VN"/>
+        </w:rPr>
+        <w:t>”</w:t>
+      </w:r>
+      <w:r>
+        <w:rPr>
+          <w:rFonts w:ascii="Cambria" w:hAnsi="Cambria" w:hint="eastAsia"/>
+          <w:highlight w:val="yellow"/>
+          <w:lang w:val="vi-VN"/>
+        </w:rPr>
+        <w:t xml:space="preserve"> target=</w:t>
+      </w:r>
+      <w:r>
+        <w:rPr>
+          <w:rFonts w:ascii="Cambria" w:hAnsi="Cambria"/>
+          <w:highlight w:val="yellow"/>
+          <w:lang w:val="vi-VN"/>
+        </w:rPr>
+        <w:t>”</w:t>
+      </w:r>
+      <w:r>
+        <w:rPr>
+          <w:rFonts w:ascii="Cambria" w:hAnsi="Cambria" w:hint="eastAsia"/>
+          <w:highlight w:val="yellow"/>
+          <w:lang w:val="vi-VN"/>
+        </w:rPr>
+        <w:t>blank</w:t>
+      </w:r>
+      <w:r>
+        <w:rPr>
+          <w:rFonts w:ascii="Cambria" w:hAnsi="Cambria"/>
+          <w:highlight w:val="yellow"/>
+          <w:lang w:val="vi-VN"/>
+        </w:rPr>
+        <w:t>”</w:t>
+      </w:r>
+      <w:r>
+        <w:rPr>
+          <w:rFonts w:ascii="Cambria" w:hAnsi="Cambria" w:hint="eastAsia"/>
+          <w:highlight w:val="yellow"/>
+          <w:lang w:val="vi-VN"/>
+        </w:rPr>
+        <w:t>&gt;</w:t>
+      </w:r>
+      <w:r>
+        <w:rPr>
+          <w:rFonts w:ascii="Cambria" w:hAnsi="Cambria" w:hint="eastAsia"/>
+          <w:lang w:val="vi-VN"/>
+        </w:rPr>
+        <w:t xml:space="preserve"> ===</w:t>
       </w:r>
     </w:p>
     <w:p>
       <w:pPr>
         <w:spacing w:after="0" w:line="240" w:lineRule="auto"/>
+        <w:rPr>
+          <w:rFonts w:ascii="Cambria" w:hAnsi="Cambria" w:hint="eastAsia"/>
+          <w:lang w:val="vi-VN"/>
+        </w:rPr>
       </w:pPr>
       <w:r>
         <w:rPr>
-          <w:rFonts w:hint="eastAsia"/>
-        </w:rPr>
-        <w:t xml:space="preserve">- </w:t>
-      </w:r>
-      <w:r>
-        <w:t>Sẽ là n</w:t>
-      </w:r>
-      <w:r>
-        <w:rPr>
-          <w:rFonts w:ascii="Cambria" w:hAnsi="Cambria" w:cs="Cambria"/>
-        </w:rPr>
-        <w:t>ơ</w:t>
-      </w:r>
-      <w:r>
-        <w:t>i chung chuy</w:t>
-      </w:r>
-      <w:r>
-        <w:rPr>
-          <w:rFonts w:ascii="Cambria" w:hAnsi="Cambria" w:cs="Cambria"/>
-        </w:rPr>
-        <w:t>ể</w:t>
-      </w:r>
-      <w:r>
-        <w:t>n ng</w:t>
-      </w:r>
-      <w:r>
-        <w:rPr>
-          <w:rFonts w:ascii="Cambria" w:hAnsi="Cambria" w:cs="Cambria"/>
-        </w:rPr>
-        <w:t>ườ</w:t>
-      </w:r>
-      <w:r>
-        <w:t>i xem đ</w:t>
-      </w:r>
-      <w:r>
-        <w:rPr>
-          <w:rFonts w:ascii="Cambria" w:hAnsi="Cambria" w:cs="Cambria"/>
-        </w:rPr>
-        <w:t>ế</w:t>
-      </w:r>
-      <w:r>
-        <w:t>n 3 website còn l</w:t>
-      </w:r>
-      <w:r>
-        <w:rPr>
-          <w:rFonts w:ascii="Cambria" w:hAnsi="Cambria" w:cs="Cambria"/>
-        </w:rPr>
-        <w:t>ạ</w:t>
-      </w:r>
-      <w:r>
-        <w:t>i, t</w:t>
-      </w:r>
-      <w:r>
-        <w:rPr>
-          <w:rFonts w:ascii="Cambria" w:hAnsi="Cambria" w:cs="Cambria"/>
-        </w:rPr>
-        <w:t>ạ</w:t>
-      </w:r>
-      <w:r>
-        <w:t xml:space="preserve">i </w:t>
-      </w:r>
-      <w:r>
-        <w:rPr>
-          <w:rFonts w:hint="eastAsia"/>
-        </w:rPr>
-        <w:t>đ</w:t>
-      </w:r>
-      <w:r>
-        <w:t>ây sẽ hi</w:t>
-      </w:r>
-      <w:r>
-        <w:rPr>
-          <w:rFonts w:ascii="Cambria" w:hAnsi="Cambria" w:cs="Cambria"/>
-        </w:rPr>
-        <w:t>ệ</w:t>
-      </w:r>
-      <w:r>
-        <w:t>n thanh công c</w:t>
-      </w:r>
-      <w:r>
-        <w:rPr>
-          <w:rFonts w:ascii="Cambria" w:hAnsi="Cambria" w:cs="Cambria"/>
-        </w:rPr>
-        <w:t>ụ</w:t>
-      </w:r>
-      <w:r>
-        <w:t xml:space="preserve"> ngang bên trên đ</w:t>
-      </w:r>
-      <w:r>
-        <w:rPr>
-          <w:rFonts w:ascii="Cambria" w:hAnsi="Cambria" w:cs="Cambria"/>
-        </w:rPr>
-        <w:t>ể</w:t>
-      </w:r>
-      <w:r>
-        <w:t xml:space="preserve"> d</w:t>
-      </w:r>
-      <w:r>
-        <w:rPr>
-          <w:rFonts w:ascii="Cambria" w:hAnsi="Cambria" w:cs="Cambria"/>
-        </w:rPr>
-        <w:t>ẫ</w:t>
-      </w:r>
-      <w:r>
-        <w:t>n ng</w:t>
-      </w:r>
-      <w:r>
-        <w:rPr>
-          <w:rFonts w:ascii="Cambria" w:hAnsi="Cambria" w:cs="Cambria"/>
-        </w:rPr>
-        <w:t>ườ</w:t>
-      </w:r>
-      <w:r>
-        <w:t>i dung đi khi click vào</w:t>
+          <w:rFonts w:ascii="Cambria" w:hAnsi="Cambria" w:hint="eastAsia"/>
+          <w:lang w:val="vi-VN"/>
+        </w:rPr>
+        <w:t xml:space="preserve"> </w:t>
       </w:r>
     </w:p>
     <w:p>
       <w:pPr>
         <w:rPr>
           <w:rFonts w:ascii="Cambria" w:hAnsi="Cambria"/>
+          <w:lang w:val="vi-VN"/>
         </w:rPr>
       </w:pPr>
       <w:r>
         <w:rPr>
           <w:rFonts w:hint="eastAsia"/>
+          <w:lang w:val="vi-VN"/>
         </w:rPr>
         <w:t>- Tone màu: tr</w:t>
       </w:r>
       <w:r>
         <w:rPr>
           <w:rFonts w:ascii="Cambria" w:hAnsi="Cambria"/>
+          <w:lang w:val="vi-VN"/>
         </w:rPr>
         <w:t>ắ</w:t>
       </w:r>
       <w:r>
         <w:rPr>
           <w:rFonts w:ascii="Cambria" w:hAnsi="Cambria" w:hint="eastAsia"/>
+          <w:lang w:val="vi-VN"/>
         </w:rPr>
         <w:t xml:space="preserve">ng, </w:t>
       </w:r>
@@ -438,36 +1899,42 @@
         <w:rPr>
           <w:rFonts w:ascii="Cambria" w:hAnsi="Cambria" w:hint="eastAsia"/>
           <w:highlight w:val="black"/>
+          <w:lang w:val="vi-VN"/>
         </w:rPr>
         <w:t>đen</w:t>
       </w:r>
       <w:r>
         <w:rPr>
           <w:rFonts w:ascii="Cambria" w:hAnsi="Cambria" w:hint="eastAsia"/>
+          <w:lang w:val="vi-VN"/>
         </w:rPr>
         <w:t xml:space="preserve">. </w:t>
       </w:r>
       <w:r>
         <w:rPr>
           <w:rFonts w:ascii="Cambria" w:hAnsi="Cambria"/>
+          <w:lang w:val="vi-VN"/>
         </w:rPr>
         <w:t>V</w:t>
       </w:r>
       <w:r>
         <w:rPr>
           <w:rFonts w:ascii="Cambria" w:hAnsi="Cambria" w:hint="eastAsia"/>
+          <w:lang w:val="vi-VN"/>
         </w:rPr>
         <w:t>à m</w:t>
       </w:r>
       <w:r>
         <w:rPr>
           <w:rFonts w:ascii="Cambria" w:hAnsi="Cambria"/>
+          <w:lang w:val="vi-VN"/>
         </w:rPr>
         <w:t>ộ</w:t>
       </w:r>
       <w:r>
         <w:rPr>
           <w:rFonts w:ascii="Cambria" w:hAnsi="Cambria" w:hint="eastAsia"/>
+          <w:lang w:val="vi-VN"/>
         </w:rPr>
         <w:t xml:space="preserve">t chút </w:t>
       </w:r>
@@ -475,6 +1942,7 @@
         <w:rPr>
           <w:rFonts w:ascii="Cambria" w:hAnsi="Cambria" w:hint="eastAsia"/>
           <w:highlight w:val="cyan"/>
+          <w:lang w:val="vi-VN"/>
         </w:rPr>
         <w:t>xanh nh</w:t>
       </w:r>
@@ -482,6 +1950,7 @@
         <w:rPr>
           <w:rFonts w:ascii="Cambria" w:hAnsi="Cambria"/>
           <w:highlight w:val="cyan"/>
+          <w:lang w:val="vi-VN"/>
         </w:rPr>
         <w:t>ạ</w:t>
       </w:r>
@@ -489,48 +1958,56 @@
         <w:rPr>
           <w:rFonts w:ascii="Cambria" w:hAnsi="Cambria" w:hint="eastAsia"/>
           <w:highlight w:val="cyan"/>
+          <w:lang w:val="vi-VN"/>
         </w:rPr>
         <w:t>t</w:t>
       </w:r>
       <w:r>
         <w:rPr>
           <w:rFonts w:ascii="Cambria" w:hAnsi="Cambria" w:hint="eastAsia"/>
+          <w:lang w:val="vi-VN"/>
         </w:rPr>
         <w:t xml:space="preserve"> (th</w:t>
       </w:r>
       <w:r>
         <w:rPr>
           <w:rFonts w:ascii="Cambria" w:hAnsi="Cambria"/>
+          <w:lang w:val="vi-VN"/>
         </w:rPr>
         <w:t>ể</w:t>
       </w:r>
       <w:r>
         <w:rPr>
           <w:rFonts w:ascii="Cambria" w:hAnsi="Cambria" w:hint="eastAsia"/>
+          <w:lang w:val="vi-VN"/>
         </w:rPr>
         <w:t xml:space="preserve"> hi</w:t>
       </w:r>
       <w:r>
         <w:rPr>
           <w:rFonts w:ascii="Cambria" w:hAnsi="Cambria"/>
+          <w:lang w:val="vi-VN"/>
         </w:rPr>
         <w:t>ệ</w:t>
       </w:r>
       <w:r>
         <w:rPr>
           <w:rFonts w:ascii="Cambria" w:hAnsi="Cambria" w:hint="eastAsia"/>
+          <w:lang w:val="vi-VN"/>
         </w:rPr>
         <w:t>n tính cách hòa nhã và màu s</w:t>
       </w:r>
       <w:r>
         <w:rPr>
           <w:rFonts w:ascii="Cambria" w:hAnsi="Cambria"/>
+          <w:lang w:val="vi-VN"/>
         </w:rPr>
         <w:t>ắ</w:t>
       </w:r>
       <w:r>
         <w:rPr>
           <w:rFonts w:ascii="Cambria" w:hAnsi="Cambria" w:hint="eastAsia"/>
+          <w:lang w:val="vi-VN"/>
         </w:rPr>
         <w:t>c yêu thích)</w:t>
       </w:r>
@@ -545,18 +2022,21 @@
       <w:r>
         <w:rPr>
           <w:rFonts w:ascii="Cambria" w:hAnsi="Cambria" w:hint="eastAsia"/>
+          <w:lang w:val="vi-VN"/>
         </w:rPr>
         <w:t>- có m</w:t>
       </w:r>
       <w:r>
         <w:rPr>
           <w:rFonts w:ascii="Cambria" w:hAnsi="Cambria"/>
+          <w:lang w:val="vi-VN"/>
         </w:rPr>
         <w:t>ộ</w:t>
       </w:r>
       <w:r>
         <w:rPr>
           <w:rFonts w:ascii="Cambria" w:hAnsi="Cambria" w:hint="eastAsia"/>
+          <w:lang w:val="vi-VN"/>
         </w:rPr>
         <w:t xml:space="preserve">t video hero </w:t>
       </w:r>
@@ -656,7 +2136,15 @@
           <w:rFonts w:ascii="Cambria" w:hAnsi="Cambria" w:hint="eastAsia"/>
           <w:lang w:val="vi-VN"/>
         </w:rPr>
-        <w:t xml:space="preserve"> và hình </w:t>
+        <w:t xml:space="preserve"> và </w:t>
+      </w:r>
+      <w:r>
+        <w:rPr>
+          <w:rFonts w:ascii="Cambria" w:hAnsi="Cambria" w:hint="eastAsia"/>
+          <w:lang w:val="vi-VN"/>
+        </w:rPr>
+        <w:lastRenderedPageBreak/>
+        <w:t xml:space="preserve">hình </w:t>
       </w:r>
       <w:r>
         <w:rPr>
@@ -704,18 +2192,2371 @@
     <w:p>
       <w:pPr>
         <w:rPr>
-          <w:rFonts w:ascii="Cambria" w:hAnsi="Cambria"/>
+          <w:rFonts w:ascii="Cambria" w:hAnsi="Cambria" w:hint="eastAsia"/>
           <w:lang w:val="vi-VN"/>
         </w:rPr>
       </w:pPr>
+      <w:r>
+        <w:rPr>
+          <w:rFonts w:ascii="Cambria" w:hAnsi="Cambria" w:hint="eastAsia"/>
+          <w:lang w:val="vi-VN"/>
+        </w:rPr>
+        <w:t>- d</w:t>
+      </w:r>
+      <w:r>
+        <w:rPr>
+          <w:rFonts w:ascii="Cambria" w:hAnsi="Cambria"/>
+          <w:lang w:val="vi-VN"/>
+        </w:rPr>
+        <w:t>ướ</w:t>
+      </w:r>
+      <w:r>
+        <w:rPr>
+          <w:rFonts w:ascii="Cambria" w:hAnsi="Cambria" w:hint="eastAsia"/>
+          <w:lang w:val="vi-VN"/>
+        </w:rPr>
+        <w:t>i cu</w:t>
+      </w:r>
+      <w:r>
+        <w:rPr>
+          <w:rFonts w:ascii="Cambria" w:hAnsi="Cambria"/>
+          <w:lang w:val="vi-VN"/>
+        </w:rPr>
+        <w:t>ố</w:t>
+      </w:r>
+      <w:r>
+        <w:rPr>
+          <w:rFonts w:ascii="Cambria" w:hAnsi="Cambria" w:hint="eastAsia"/>
+          <w:lang w:val="vi-VN"/>
+        </w:rPr>
+        <w:t>i cùng s</w:t>
+      </w:r>
+      <w:r>
+        <w:rPr>
+          <w:rFonts w:ascii="Cambria" w:hAnsi="Cambria"/>
+          <w:lang w:val="vi-VN"/>
+        </w:rPr>
+        <w:t>ẽ</w:t>
+      </w:r>
+      <w:r>
+        <w:rPr>
+          <w:rFonts w:ascii="Cambria" w:hAnsi="Cambria" w:hint="eastAsia"/>
+          <w:lang w:val="vi-VN"/>
+        </w:rPr>
+        <w:t xml:space="preserve"> có m</w:t>
+      </w:r>
+      <w:r>
+        <w:rPr>
+          <w:rFonts w:ascii="Cambria" w:hAnsi="Cambria"/>
+          <w:lang w:val="vi-VN"/>
+        </w:rPr>
+        <w:t>ộ</w:t>
+      </w:r>
+      <w:r>
+        <w:rPr>
+          <w:rFonts w:ascii="Cambria" w:hAnsi="Cambria" w:hint="eastAsia"/>
+          <w:lang w:val="vi-VN"/>
+        </w:rPr>
+        <w:t xml:space="preserve">t </w:t>
+      </w:r>
+      <w:r>
+        <w:rPr>
+          <w:rFonts w:ascii="Cambria" w:hAnsi="Cambria" w:hint="eastAsia"/>
+          <w:b/>
+          <w:bCs/>
+          <w:color w:val="FF0000"/>
+          <w:lang w:val="vi-VN"/>
+        </w:rPr>
+        <w:t>footer</w:t>
+      </w:r>
+      <w:r>
+        <w:rPr>
+          <w:rFonts w:ascii="Cambria" w:hAnsi="Cambria" w:hint="eastAsia"/>
+          <w:lang w:val="vi-VN"/>
+        </w:rPr>
+        <w:t xml:space="preserve"> c</w:t>
+      </w:r>
+      <w:r>
+        <w:rPr>
+          <w:rFonts w:ascii="Cambria" w:hAnsi="Cambria"/>
+          <w:lang w:val="vi-VN"/>
+        </w:rPr>
+        <w:t>ơ</w:t>
+      </w:r>
+      <w:r>
+        <w:rPr>
+          <w:rFonts w:ascii="Cambria" w:hAnsi="Cambria" w:hint="eastAsia"/>
+          <w:lang w:val="vi-VN"/>
+        </w:rPr>
+        <w:t xml:space="preserve"> b</w:t>
+      </w:r>
+      <w:r>
+        <w:rPr>
+          <w:rFonts w:ascii="Cambria" w:hAnsi="Cambria"/>
+          <w:lang w:val="vi-VN"/>
+        </w:rPr>
+        <w:t>ả</w:t>
+      </w:r>
+      <w:r>
+        <w:rPr>
+          <w:rFonts w:ascii="Cambria" w:hAnsi="Cambria" w:hint="eastAsia"/>
+          <w:lang w:val="vi-VN"/>
+        </w:rPr>
+        <w:t>n hi</w:t>
+      </w:r>
+      <w:r>
+        <w:rPr>
+          <w:rFonts w:ascii="Cambria" w:hAnsi="Cambria"/>
+          <w:lang w:val="vi-VN"/>
+        </w:rPr>
+        <w:t>ể</w:t>
+      </w:r>
+      <w:r>
+        <w:rPr>
+          <w:rFonts w:ascii="Cambria" w:hAnsi="Cambria" w:hint="eastAsia"/>
+          <w:lang w:val="vi-VN"/>
+        </w:rPr>
+        <w:t>n th</w:t>
+      </w:r>
+      <w:r>
+        <w:rPr>
+          <w:rFonts w:ascii="Cambria" w:hAnsi="Cambria"/>
+          <w:lang w:val="vi-VN"/>
+        </w:rPr>
+        <w:t>ị</w:t>
+      </w:r>
+      <w:r>
+        <w:rPr>
+          <w:rFonts w:ascii="Cambria" w:hAnsi="Cambria" w:hint="eastAsia"/>
+          <w:lang w:val="vi-VN"/>
+        </w:rPr>
+        <w:t xml:space="preserve"> coppyright </w:t>
+      </w:r>
     </w:p>
     <w:p>
       <w:pPr>
-        <w:rPr>
-          <w:rFonts w:ascii="Cambria" w:hAnsi="Cambria" w:hint="eastAsia"/>
+        <w:pStyle w:val="a9"/>
+        <w:numPr>
+          <w:ilvl w:val="0"/>
+          <w:numId w:val="2"/>
+        </w:numPr>
+        <w:spacing w:after="0" w:line="240" w:lineRule="auto"/>
+        <w:jc w:val="center"/>
+        <w:rPr>
+          <w:b/>
+          <w:bCs/>
+          <w:color w:val="FF0000"/>
+          <w:u w:val="single"/>
           <w:lang w:val="vi-VN"/>
         </w:rPr>
       </w:pPr>
+      <w:r>
+        <w:rPr>
+          <w:rFonts w:hint="eastAsia"/>
+          <w:b/>
+          <w:bCs/>
+          <w:color w:val="FF0000"/>
+          <w:u w:val="single"/>
+          <w:lang w:val="vi-VN"/>
+        </w:rPr>
+        <w:t>ABOUT ME</w:t>
+      </w:r>
+    </w:p>
+    <w:p>
+      <w:pPr>
+        <w:pStyle w:val="a9"/>
+        <w:numPr>
+          <w:ilvl w:val="0"/>
+          <w:numId w:val="3"/>
+        </w:numPr>
+        <w:spacing w:after="0" w:line="240" w:lineRule="auto"/>
+        <w:rPr>
+          <w:lang w:val="vi-VN"/>
+        </w:rPr>
+      </w:pPr>
+      <w:r>
+        <w:rPr>
+          <w:rFonts w:ascii="Cambria" w:hAnsi="Cambria"/>
+          <w:lang w:val="vi-VN"/>
+        </w:rPr>
+        <w:t>P</w:t>
+      </w:r>
+      <w:r>
+        <w:rPr>
+          <w:rFonts w:ascii="Cambria" w:hAnsi="Cambria" w:hint="eastAsia"/>
+          <w:lang w:val="vi-VN"/>
+        </w:rPr>
+        <w:t>h</w:t>
+      </w:r>
+      <w:r>
+        <w:rPr>
+          <w:rFonts w:ascii="Cambria" w:hAnsi="Cambria"/>
+          <w:lang w:val="vi-VN"/>
+        </w:rPr>
+        <w:t>ầ</w:t>
+      </w:r>
+      <w:r>
+        <w:rPr>
+          <w:rFonts w:ascii="Cambria" w:hAnsi="Cambria" w:hint="eastAsia"/>
+          <w:lang w:val="vi-VN"/>
+        </w:rPr>
+        <w:t>n đ</w:t>
+      </w:r>
+      <w:r>
+        <w:rPr>
+          <w:rFonts w:ascii="Cambria" w:hAnsi="Cambria"/>
+          <w:lang w:val="vi-VN"/>
+        </w:rPr>
+        <w:t>ầ</w:t>
+      </w:r>
+      <w:r>
+        <w:rPr>
+          <w:rFonts w:ascii="Cambria" w:hAnsi="Cambria" w:hint="eastAsia"/>
+          <w:lang w:val="vi-VN"/>
+        </w:rPr>
+        <w:t>u tiên</w:t>
+      </w:r>
+      <w:r>
+        <w:rPr>
+          <w:rFonts w:ascii="Cambria" w:hAnsi="Cambria" w:hint="eastAsia"/>
+          <w:lang w:val="vi-VN"/>
+        </w:rPr>
+        <w:t>(div-container-info)</w:t>
+      </w:r>
+      <w:r>
+        <w:rPr>
+          <w:rFonts w:ascii="Cambria" w:hAnsi="Cambria" w:hint="eastAsia"/>
+          <w:lang w:val="vi-VN"/>
+        </w:rPr>
+        <w:t>:</w:t>
+      </w:r>
+      <w:r>
+        <w:rPr>
+          <w:rFonts w:ascii="Cambria" w:hAnsi="Cambria" w:hint="eastAsia"/>
+          <w:lang w:val="vi-VN"/>
+        </w:rPr>
+        <w:t xml:space="preserve"> </w:t>
+      </w:r>
+      <w:r>
+        <w:rPr>
+          <w:rFonts w:ascii="Cambria" w:hAnsi="Cambria" w:hint="eastAsia"/>
+          <w:lang w:val="vi-VN"/>
+        </w:rPr>
+        <w:t xml:space="preserve"> </w:t>
+      </w:r>
+      <w:r>
+        <w:rPr>
+          <w:rFonts w:ascii="Cambria" w:hAnsi="Cambria" w:hint="eastAsia"/>
+          <w:lang w:val="vi-VN"/>
+        </w:rPr>
+        <w:t>vi</w:t>
+      </w:r>
+      <w:r>
+        <w:rPr>
+          <w:rFonts w:ascii="Cambria" w:hAnsi="Cambria"/>
+          <w:lang w:val="vi-VN"/>
+        </w:rPr>
+        <w:t>ế</w:t>
+      </w:r>
+      <w:r>
+        <w:rPr>
+          <w:rFonts w:ascii="Cambria" w:hAnsi="Cambria" w:hint="eastAsia"/>
+          <w:lang w:val="vi-VN"/>
+        </w:rPr>
+        <w:t>t thông tin c</w:t>
+      </w:r>
+      <w:r>
+        <w:rPr>
+          <w:rFonts w:ascii="Cambria" w:hAnsi="Cambria"/>
+          <w:lang w:val="vi-VN"/>
+        </w:rPr>
+        <w:t>ơ</w:t>
+      </w:r>
+      <w:r>
+        <w:rPr>
+          <w:rFonts w:ascii="Cambria" w:hAnsi="Cambria" w:hint="eastAsia"/>
+          <w:lang w:val="vi-VN"/>
+        </w:rPr>
+        <w:t xml:space="preserve"> b</w:t>
+      </w:r>
+      <w:r>
+        <w:rPr>
+          <w:rFonts w:ascii="Cambria" w:hAnsi="Cambria"/>
+          <w:lang w:val="vi-VN"/>
+        </w:rPr>
+        <w:t>ả</w:t>
+      </w:r>
+      <w:r>
+        <w:rPr>
+          <w:rFonts w:ascii="Cambria" w:hAnsi="Cambria" w:hint="eastAsia"/>
+          <w:lang w:val="vi-VN"/>
+        </w:rPr>
+        <w:t>n v</w:t>
+      </w:r>
+      <w:r>
+        <w:rPr>
+          <w:rFonts w:ascii="Cambria" w:hAnsi="Cambria"/>
+          <w:lang w:val="vi-VN"/>
+        </w:rPr>
+        <w:t>ề</w:t>
+      </w:r>
+      <w:r>
+        <w:rPr>
+          <w:rFonts w:ascii="Cambria" w:hAnsi="Cambria" w:hint="eastAsia"/>
+          <w:lang w:val="vi-VN"/>
+        </w:rPr>
+        <w:t xml:space="preserve"> b</w:t>
+      </w:r>
+      <w:r>
+        <w:rPr>
+          <w:rFonts w:ascii="Cambria" w:hAnsi="Cambria"/>
+          <w:lang w:val="vi-VN"/>
+        </w:rPr>
+        <w:t>ả</w:t>
+      </w:r>
+      <w:r>
+        <w:rPr>
+          <w:rFonts w:ascii="Cambria" w:hAnsi="Cambria" w:hint="eastAsia"/>
+          <w:lang w:val="vi-VN"/>
+        </w:rPr>
+        <w:t xml:space="preserve">n thân bên trái và </w:t>
+      </w:r>
+      <w:r>
+        <w:rPr>
+          <w:rFonts w:ascii="Cambria" w:hAnsi="Cambria"/>
+          <w:lang w:val="vi-VN"/>
+        </w:rPr>
+        <w:t>ả</w:t>
+      </w:r>
+      <w:r>
+        <w:rPr>
+          <w:rFonts w:ascii="Cambria" w:hAnsi="Cambria" w:hint="eastAsia"/>
+          <w:lang w:val="vi-VN"/>
+        </w:rPr>
+        <w:t>nh trân dung ho</w:t>
+      </w:r>
+      <w:r>
+        <w:rPr>
+          <w:rFonts w:ascii="Cambria" w:hAnsi="Cambria"/>
+          <w:lang w:val="vi-VN"/>
+        </w:rPr>
+        <w:t>ặ</w:t>
+      </w:r>
+      <w:r>
+        <w:rPr>
+          <w:rFonts w:ascii="Cambria" w:hAnsi="Cambria" w:hint="eastAsia"/>
+          <w:lang w:val="vi-VN"/>
+        </w:rPr>
+        <w:t>c m</w:t>
+      </w:r>
+      <w:r>
+        <w:rPr>
+          <w:rFonts w:ascii="Cambria" w:hAnsi="Cambria"/>
+          <w:lang w:val="vi-VN"/>
+        </w:rPr>
+        <w:t>ộ</w:t>
+      </w:r>
+      <w:r>
+        <w:rPr>
+          <w:rFonts w:ascii="Cambria" w:hAnsi="Cambria" w:hint="eastAsia"/>
+          <w:lang w:val="vi-VN"/>
+        </w:rPr>
+        <w:t>t t</w:t>
+      </w:r>
+      <w:r>
+        <w:rPr>
+          <w:rFonts w:ascii="Cambria" w:hAnsi="Cambria"/>
+          <w:lang w:val="vi-VN"/>
+        </w:rPr>
+        <w:t>ấ</w:t>
+      </w:r>
+      <w:r>
+        <w:rPr>
+          <w:rFonts w:ascii="Cambria" w:hAnsi="Cambria" w:hint="eastAsia"/>
+          <w:lang w:val="vi-VN"/>
+        </w:rPr>
+        <w:t xml:space="preserve">m </w:t>
+      </w:r>
+      <w:r>
+        <w:rPr>
+          <w:rFonts w:ascii="Cambria" w:hAnsi="Cambria"/>
+          <w:lang w:val="vi-VN"/>
+        </w:rPr>
+        <w:t>ả</w:t>
+      </w:r>
+      <w:r>
+        <w:rPr>
+          <w:rFonts w:ascii="Cambria" w:hAnsi="Cambria" w:hint="eastAsia"/>
+          <w:lang w:val="vi-VN"/>
+        </w:rPr>
+        <w:t>nh đ</w:t>
+      </w:r>
+      <w:r>
+        <w:rPr>
+          <w:rFonts w:ascii="Cambria" w:hAnsi="Cambria"/>
+          <w:lang w:val="vi-VN"/>
+        </w:rPr>
+        <w:t>ẹ</w:t>
+      </w:r>
+      <w:r>
+        <w:rPr>
+          <w:rFonts w:ascii="Cambria" w:hAnsi="Cambria" w:hint="eastAsia"/>
+          <w:lang w:val="vi-VN"/>
+        </w:rPr>
+        <w:t>p hi</w:t>
+      </w:r>
+      <w:r>
+        <w:rPr>
+          <w:rFonts w:ascii="Cambria" w:hAnsi="Cambria"/>
+          <w:lang w:val="vi-VN"/>
+        </w:rPr>
+        <w:t>ệ</w:t>
+      </w:r>
+      <w:r>
+        <w:rPr>
+          <w:rFonts w:ascii="Cambria" w:hAnsi="Cambria" w:hint="eastAsia"/>
+          <w:lang w:val="vi-VN"/>
+        </w:rPr>
+        <w:t>n rõ m</w:t>
+      </w:r>
+      <w:r>
+        <w:rPr>
+          <w:rFonts w:ascii="Cambria" w:hAnsi="Cambria"/>
+          <w:lang w:val="vi-VN"/>
+        </w:rPr>
+        <w:t>ặ</w:t>
+      </w:r>
+      <w:r>
+        <w:rPr>
+          <w:rFonts w:ascii="Cambria" w:hAnsi="Cambria" w:hint="eastAsia"/>
+          <w:lang w:val="vi-VN"/>
+        </w:rPr>
+        <w:t xml:space="preserve">t </w:t>
+      </w:r>
+      <w:r>
+        <w:rPr>
+          <w:rFonts w:ascii="Cambria" w:hAnsi="Cambria"/>
+          <w:lang w:val="vi-VN"/>
+        </w:rPr>
+        <w:t>ở</w:t>
+      </w:r>
+      <w:r>
+        <w:rPr>
+          <w:rFonts w:ascii="Cambria" w:hAnsi="Cambria" w:hint="eastAsia"/>
+          <w:lang w:val="vi-VN"/>
+        </w:rPr>
+        <w:t xml:space="preserve"> bên ph</w:t>
+      </w:r>
+      <w:r>
+        <w:rPr>
+          <w:rFonts w:ascii="Cambria" w:hAnsi="Cambria"/>
+          <w:lang w:val="vi-VN"/>
+        </w:rPr>
+        <w:t>ả</w:t>
+      </w:r>
+      <w:r>
+        <w:rPr>
+          <w:rFonts w:ascii="Cambria" w:hAnsi="Cambria" w:hint="eastAsia"/>
+          <w:lang w:val="vi-VN"/>
+        </w:rPr>
+        <w:t>i.</w:t>
+      </w:r>
+    </w:p>
+    <w:p>
+      <w:pPr>
+        <w:pStyle w:val="a9"/>
+        <w:numPr>
+          <w:ilvl w:val="1"/>
+          <w:numId w:val="3"/>
+        </w:numPr>
+        <w:spacing w:after="0" w:line="240" w:lineRule="auto"/>
+        <w:rPr>
+          <w:lang w:val="vi-VN"/>
+        </w:rPr>
+      </w:pPr>
+      <w:r>
+        <w:rPr>
+          <w:rFonts w:ascii="Cambria" w:hAnsi="Cambria" w:hint="eastAsia"/>
+          <w:lang w:val="vi-VN"/>
+        </w:rPr>
+        <w:t>Đ</w:t>
+      </w:r>
+      <w:r>
+        <w:rPr>
+          <w:rFonts w:ascii="Cambria" w:hAnsi="Cambria"/>
+          <w:lang w:val="vi-VN"/>
+        </w:rPr>
+        <w:t>ầ</w:t>
+      </w:r>
+      <w:r>
+        <w:rPr>
+          <w:rFonts w:ascii="Cambria" w:hAnsi="Cambria" w:hint="eastAsia"/>
+          <w:lang w:val="vi-VN"/>
+        </w:rPr>
+        <w:t>y đ</w:t>
+      </w:r>
+      <w:r>
+        <w:rPr>
+          <w:rFonts w:ascii="Cambria" w:hAnsi="Cambria"/>
+          <w:lang w:val="vi-VN"/>
+        </w:rPr>
+        <w:t>ủ</w:t>
+      </w:r>
+      <w:r>
+        <w:rPr>
+          <w:rFonts w:ascii="Cambria" w:hAnsi="Cambria" w:hint="eastAsia"/>
+          <w:lang w:val="vi-VN"/>
+        </w:rPr>
+        <w:t xml:space="preserve"> h</w:t>
+      </w:r>
+      <w:r>
+        <w:rPr>
+          <w:rFonts w:ascii="Cambria" w:hAnsi="Cambria"/>
+          <w:lang w:val="vi-VN"/>
+        </w:rPr>
+        <w:t>ọ</w:t>
+      </w:r>
+      <w:r>
+        <w:rPr>
+          <w:rFonts w:ascii="Cambria" w:hAnsi="Cambria" w:hint="eastAsia"/>
+          <w:lang w:val="vi-VN"/>
+        </w:rPr>
+        <w:t xml:space="preserve"> tên tu</w:t>
+      </w:r>
+      <w:r>
+        <w:rPr>
+          <w:rFonts w:ascii="Cambria" w:hAnsi="Cambria"/>
+          <w:lang w:val="vi-VN"/>
+        </w:rPr>
+        <w:t>ổ</w:t>
+      </w:r>
+      <w:r>
+        <w:rPr>
+          <w:rFonts w:ascii="Cambria" w:hAnsi="Cambria" w:hint="eastAsia"/>
+          <w:lang w:val="vi-VN"/>
+        </w:rPr>
+        <w:t>i</w:t>
+      </w:r>
+    </w:p>
+    <w:p>
+      <w:pPr>
+        <w:pStyle w:val="a9"/>
+        <w:numPr>
+          <w:ilvl w:val="1"/>
+          <w:numId w:val="3"/>
+        </w:numPr>
+        <w:spacing w:after="0" w:line="240" w:lineRule="auto"/>
+        <w:rPr>
+          <w:lang w:val="vi-VN"/>
+        </w:rPr>
+      </w:pPr>
+      <w:r>
+        <w:rPr>
+          <w:rFonts w:ascii="Cambria" w:hAnsi="Cambria"/>
+          <w:lang w:val="vi-VN"/>
+        </w:rPr>
+        <w:t>Q</w:t>
+      </w:r>
+      <w:r>
+        <w:rPr>
+          <w:rFonts w:ascii="Cambria" w:hAnsi="Cambria" w:hint="eastAsia"/>
+          <w:lang w:val="vi-VN"/>
+        </w:rPr>
+        <w:t>u</w:t>
+      </w:r>
+      <w:r>
+        <w:rPr>
+          <w:rFonts w:ascii="Cambria" w:hAnsi="Cambria"/>
+          <w:lang w:val="vi-VN"/>
+        </w:rPr>
+        <w:t>ố</w:t>
+      </w:r>
+      <w:r>
+        <w:rPr>
+          <w:rFonts w:ascii="Cambria" w:hAnsi="Cambria" w:hint="eastAsia"/>
+          <w:lang w:val="vi-VN"/>
+        </w:rPr>
+        <w:t>c t</w:t>
+      </w:r>
+      <w:r>
+        <w:rPr>
+          <w:rFonts w:ascii="Cambria" w:hAnsi="Cambria"/>
+          <w:lang w:val="vi-VN"/>
+        </w:rPr>
+        <w:t>ị</w:t>
+      </w:r>
+      <w:r>
+        <w:rPr>
+          <w:rFonts w:ascii="Cambria" w:hAnsi="Cambria" w:hint="eastAsia"/>
+          <w:lang w:val="vi-VN"/>
+        </w:rPr>
+        <w:t>ch</w:t>
+      </w:r>
+    </w:p>
+    <w:p>
+      <w:pPr>
+        <w:pStyle w:val="a9"/>
+        <w:numPr>
+          <w:ilvl w:val="1"/>
+          <w:numId w:val="3"/>
+        </w:numPr>
+        <w:spacing w:after="0" w:line="240" w:lineRule="auto"/>
+        <w:rPr>
+          <w:lang w:val="vi-VN"/>
+        </w:rPr>
+      </w:pPr>
+      <w:r>
+        <w:rPr>
+          <w:rFonts w:ascii="Cambria" w:hAnsi="Cambria"/>
+          <w:lang w:val="vi-VN"/>
+        </w:rPr>
+        <w:t>N</w:t>
+      </w:r>
+      <w:r>
+        <w:rPr>
+          <w:rFonts w:ascii="Cambria" w:hAnsi="Cambria" w:hint="eastAsia"/>
+          <w:lang w:val="vi-VN"/>
+        </w:rPr>
+        <w:t>gh</w:t>
+      </w:r>
+      <w:r>
+        <w:rPr>
+          <w:rFonts w:ascii="Cambria" w:hAnsi="Cambria"/>
+          <w:lang w:val="vi-VN"/>
+        </w:rPr>
+        <w:t>ề</w:t>
+      </w:r>
+      <w:r>
+        <w:rPr>
+          <w:rFonts w:ascii="Cambria" w:hAnsi="Cambria" w:hint="eastAsia"/>
+          <w:lang w:val="vi-VN"/>
+        </w:rPr>
+        <w:t xml:space="preserve"> nghi</w:t>
+      </w:r>
+      <w:r>
+        <w:rPr>
+          <w:rFonts w:ascii="Cambria" w:hAnsi="Cambria"/>
+          <w:lang w:val="vi-VN"/>
+        </w:rPr>
+        <w:t>ệ</w:t>
+      </w:r>
+      <w:r>
+        <w:rPr>
+          <w:rFonts w:ascii="Cambria" w:hAnsi="Cambria" w:hint="eastAsia"/>
+          <w:lang w:val="vi-VN"/>
+        </w:rPr>
+        <w:t>p hi</w:t>
+      </w:r>
+      <w:r>
+        <w:rPr>
+          <w:rFonts w:ascii="Cambria" w:hAnsi="Cambria"/>
+          <w:lang w:val="vi-VN"/>
+        </w:rPr>
+        <w:t>ệ</w:t>
+      </w:r>
+      <w:r>
+        <w:rPr>
+          <w:rFonts w:ascii="Cambria" w:hAnsi="Cambria" w:hint="eastAsia"/>
+          <w:lang w:val="vi-VN"/>
+        </w:rPr>
+        <w:t>n t</w:t>
+      </w:r>
+      <w:r>
+        <w:rPr>
+          <w:rFonts w:ascii="Cambria" w:hAnsi="Cambria"/>
+          <w:lang w:val="vi-VN"/>
+        </w:rPr>
+        <w:t>ạ</w:t>
+      </w:r>
+      <w:r>
+        <w:rPr>
+          <w:rFonts w:ascii="Cambria" w:hAnsi="Cambria" w:hint="eastAsia"/>
+          <w:lang w:val="vi-VN"/>
+        </w:rPr>
+        <w:t>i và kinh nghi</w:t>
+      </w:r>
+      <w:r>
+        <w:rPr>
+          <w:rFonts w:ascii="Cambria" w:hAnsi="Cambria"/>
+          <w:lang w:val="vi-VN"/>
+        </w:rPr>
+        <w:t>ệ</w:t>
+      </w:r>
+      <w:r>
+        <w:rPr>
+          <w:rFonts w:ascii="Cambria" w:hAnsi="Cambria" w:hint="eastAsia"/>
+          <w:lang w:val="vi-VN"/>
+        </w:rPr>
+        <w:t>m c</w:t>
+      </w:r>
+      <w:r>
+        <w:rPr>
+          <w:rFonts w:ascii="Cambria" w:hAnsi="Cambria"/>
+          <w:lang w:val="vi-VN"/>
+        </w:rPr>
+        <w:t>ủ</w:t>
+      </w:r>
+      <w:r>
+        <w:rPr>
+          <w:rFonts w:ascii="Cambria" w:hAnsi="Cambria" w:hint="eastAsia"/>
+          <w:lang w:val="vi-VN"/>
+        </w:rPr>
+        <w:t>a b</w:t>
+      </w:r>
+      <w:r>
+        <w:rPr>
+          <w:rFonts w:ascii="Cambria" w:hAnsi="Cambria"/>
+          <w:lang w:val="vi-VN"/>
+        </w:rPr>
+        <w:t>ả</w:t>
+      </w:r>
+      <w:r>
+        <w:rPr>
+          <w:rFonts w:ascii="Cambria" w:hAnsi="Cambria" w:hint="eastAsia"/>
+          <w:lang w:val="vi-VN"/>
+        </w:rPr>
+        <w:t>n thân v</w:t>
+      </w:r>
+      <w:r>
+        <w:rPr>
+          <w:rFonts w:ascii="Cambria" w:hAnsi="Cambria"/>
+          <w:lang w:val="vi-VN"/>
+        </w:rPr>
+        <w:t>ề</w:t>
+      </w:r>
+      <w:r>
+        <w:rPr>
+          <w:rFonts w:ascii="Cambria" w:hAnsi="Cambria" w:hint="eastAsia"/>
+          <w:lang w:val="vi-VN"/>
+        </w:rPr>
+        <w:t xml:space="preserve"> code ( n</w:t>
+      </w:r>
+      <w:r>
+        <w:rPr>
+          <w:rFonts w:ascii="Cambria" w:hAnsi="Cambria"/>
+          <w:lang w:val="vi-VN"/>
+        </w:rPr>
+        <w:t>ế</w:t>
+      </w:r>
+      <w:r>
+        <w:rPr>
+          <w:rFonts w:ascii="Cambria" w:hAnsi="Cambria" w:hint="eastAsia"/>
+          <w:lang w:val="vi-VN"/>
+        </w:rPr>
+        <w:t>u còn đang là h</w:t>
+      </w:r>
+      <w:r>
+        <w:rPr>
+          <w:rFonts w:ascii="Cambria" w:hAnsi="Cambria"/>
+          <w:lang w:val="vi-VN"/>
+        </w:rPr>
+        <w:t>ọ</w:t>
+      </w:r>
+      <w:r>
+        <w:rPr>
+          <w:rFonts w:ascii="Cambria" w:hAnsi="Cambria" w:hint="eastAsia"/>
+          <w:lang w:val="vi-VN"/>
+        </w:rPr>
+        <w:t>c sinh thì ghi tr</w:t>
+      </w:r>
+      <w:r>
+        <w:rPr>
+          <w:rFonts w:ascii="Cambria" w:hAnsi="Cambria"/>
+          <w:lang w:val="vi-VN"/>
+        </w:rPr>
+        <w:t>ườ</w:t>
+      </w:r>
+      <w:r>
+        <w:rPr>
+          <w:rFonts w:ascii="Cambria" w:hAnsi="Cambria" w:hint="eastAsia"/>
+          <w:lang w:val="vi-VN"/>
+        </w:rPr>
+        <w:t>ng và năm h</w:t>
+      </w:r>
+      <w:r>
+        <w:rPr>
+          <w:rFonts w:ascii="Cambria" w:hAnsi="Cambria"/>
+          <w:lang w:val="vi-VN"/>
+        </w:rPr>
+        <w:t>ọ</w:t>
+      </w:r>
+      <w:r>
+        <w:rPr>
+          <w:rFonts w:ascii="Cambria" w:hAnsi="Cambria" w:hint="eastAsia"/>
+          <w:lang w:val="vi-VN"/>
+        </w:rPr>
+        <w:t>c hi</w:t>
+      </w:r>
+      <w:r>
+        <w:rPr>
+          <w:rFonts w:ascii="Cambria" w:hAnsi="Cambria"/>
+          <w:lang w:val="vi-VN"/>
+        </w:rPr>
+        <w:t>ệ</w:t>
+      </w:r>
+      <w:r>
+        <w:rPr>
+          <w:rFonts w:ascii="Cambria" w:hAnsi="Cambria" w:hint="eastAsia"/>
+          <w:lang w:val="vi-VN"/>
+        </w:rPr>
+        <w:t>n t</w:t>
+      </w:r>
+      <w:r>
+        <w:rPr>
+          <w:rFonts w:ascii="Cambria" w:hAnsi="Cambria"/>
+          <w:lang w:val="vi-VN"/>
+        </w:rPr>
+        <w:t>ạ</w:t>
+      </w:r>
+      <w:r>
+        <w:rPr>
+          <w:rFonts w:ascii="Cambria" w:hAnsi="Cambria" w:hint="eastAsia"/>
+          <w:lang w:val="vi-VN"/>
+        </w:rPr>
+        <w:t>i</w:t>
+      </w:r>
+    </w:p>
+    <w:p>
+      <w:pPr>
+        <w:pStyle w:val="a9"/>
+        <w:numPr>
+          <w:ilvl w:val="0"/>
+          <w:numId w:val="3"/>
+        </w:numPr>
+        <w:spacing w:after="0" w:line="240" w:lineRule="auto"/>
+        <w:rPr>
+          <w:lang w:val="vi-VN"/>
+        </w:rPr>
+      </w:pPr>
+      <w:r>
+        <w:rPr>
+          <w:rFonts w:ascii="Cambria" w:hAnsi="Cambria" w:hint="eastAsia"/>
+          <w:lang w:val="vi-VN"/>
+        </w:rPr>
+        <w:t>Ph</w:t>
+      </w:r>
+      <w:r>
+        <w:rPr>
+          <w:rFonts w:ascii="Cambria" w:hAnsi="Cambria"/>
+          <w:lang w:val="vi-VN"/>
+        </w:rPr>
+        <w:t>ầ</w:t>
+      </w:r>
+      <w:r>
+        <w:rPr>
+          <w:rFonts w:ascii="Cambria" w:hAnsi="Cambria" w:hint="eastAsia"/>
+          <w:lang w:val="vi-VN"/>
+        </w:rPr>
+        <w:t>n th</w:t>
+      </w:r>
+      <w:r>
+        <w:rPr>
+          <w:rFonts w:ascii="Cambria" w:hAnsi="Cambria"/>
+          <w:lang w:val="vi-VN"/>
+        </w:rPr>
+        <w:t>ứ</w:t>
+      </w:r>
+      <w:r>
+        <w:rPr>
+          <w:rFonts w:ascii="Cambria" w:hAnsi="Cambria" w:hint="eastAsia"/>
+          <w:lang w:val="vi-VN"/>
+        </w:rPr>
+        <w:t xml:space="preserve"> 2</w:t>
+      </w:r>
+      <w:r>
+        <w:rPr>
+          <w:rFonts w:ascii="Cambria" w:hAnsi="Cambria" w:hint="eastAsia"/>
+          <w:lang w:val="vi-VN"/>
+        </w:rPr>
+        <w:t>(div-container-skills)</w:t>
+      </w:r>
+      <w:r>
+        <w:rPr>
+          <w:rFonts w:ascii="Cambria" w:hAnsi="Cambria" w:hint="eastAsia"/>
+          <w:lang w:val="vi-VN"/>
+        </w:rPr>
+        <w:t>: hi</w:t>
+      </w:r>
+      <w:r>
+        <w:rPr>
+          <w:rFonts w:ascii="Cambria" w:hAnsi="Cambria"/>
+          <w:lang w:val="vi-VN"/>
+        </w:rPr>
+        <w:t>ể</w:t>
+      </w:r>
+      <w:r>
+        <w:rPr>
+          <w:rFonts w:ascii="Cambria" w:hAnsi="Cambria" w:hint="eastAsia"/>
+          <w:lang w:val="vi-VN"/>
+        </w:rPr>
+        <w:t>n th</w:t>
+      </w:r>
+      <w:r>
+        <w:rPr>
+          <w:rFonts w:ascii="Cambria" w:hAnsi="Cambria"/>
+          <w:lang w:val="vi-VN"/>
+        </w:rPr>
+        <w:t>ị</w:t>
+      </w:r>
+      <w:r>
+        <w:rPr>
+          <w:rFonts w:ascii="Cambria" w:hAnsi="Cambria" w:hint="eastAsia"/>
+          <w:lang w:val="vi-VN"/>
+        </w:rPr>
+        <w:t xml:space="preserve"> danh sách các ngôn ng</w:t>
+      </w:r>
+      <w:r>
+        <w:rPr>
+          <w:rFonts w:ascii="Cambria" w:hAnsi="Cambria"/>
+          <w:lang w:val="vi-VN"/>
+        </w:rPr>
+        <w:t>ữ</w:t>
+      </w:r>
+      <w:r>
+        <w:rPr>
+          <w:rFonts w:ascii="Cambria" w:hAnsi="Cambria" w:hint="eastAsia"/>
+          <w:lang w:val="vi-VN"/>
+        </w:rPr>
+        <w:t xml:space="preserve"> l</w:t>
+      </w:r>
+      <w:r>
+        <w:rPr>
+          <w:rFonts w:ascii="Cambria" w:hAnsi="Cambria"/>
+          <w:lang w:val="vi-VN"/>
+        </w:rPr>
+        <w:t>ậ</w:t>
+      </w:r>
+      <w:r>
+        <w:rPr>
+          <w:rFonts w:ascii="Cambria" w:hAnsi="Cambria" w:hint="eastAsia"/>
+          <w:lang w:val="vi-VN"/>
+        </w:rPr>
+        <w:t>p trình có th</w:t>
+      </w:r>
+      <w:r>
+        <w:rPr>
+          <w:rFonts w:ascii="Cambria" w:hAnsi="Cambria"/>
+          <w:lang w:val="vi-VN"/>
+        </w:rPr>
+        <w:t>ể</w:t>
+      </w:r>
+      <w:r>
+        <w:rPr>
+          <w:rFonts w:ascii="Cambria" w:hAnsi="Cambria" w:hint="eastAsia"/>
+          <w:lang w:val="vi-VN"/>
+        </w:rPr>
+        <w:t xml:space="preserve"> s</w:t>
+      </w:r>
+      <w:r>
+        <w:rPr>
+          <w:rFonts w:ascii="Cambria" w:hAnsi="Cambria"/>
+          <w:lang w:val="vi-VN"/>
+        </w:rPr>
+        <w:t>ử</w:t>
+      </w:r>
+      <w:r>
+        <w:rPr>
+          <w:rFonts w:ascii="Cambria" w:hAnsi="Cambria" w:hint="eastAsia"/>
+          <w:lang w:val="vi-VN"/>
+        </w:rPr>
+        <w:t xml:space="preserve"> d</w:t>
+      </w:r>
+      <w:r>
+        <w:rPr>
+          <w:rFonts w:ascii="Cambria" w:hAnsi="Cambria"/>
+          <w:lang w:val="vi-VN"/>
+        </w:rPr>
+        <w:t>ụ</w:t>
+      </w:r>
+      <w:r>
+        <w:rPr>
+          <w:rFonts w:ascii="Cambria" w:hAnsi="Cambria" w:hint="eastAsia"/>
+          <w:lang w:val="vi-VN"/>
+        </w:rPr>
+        <w:t>ng (python, js, java, html, css (th</w:t>
+      </w:r>
+      <w:r>
+        <w:rPr>
+          <w:rFonts w:ascii="Cambria" w:hAnsi="Cambria"/>
+          <w:lang w:val="vi-VN"/>
+        </w:rPr>
+        <w:t>ử</w:t>
+      </w:r>
+      <w:r>
+        <w:rPr>
+          <w:rFonts w:ascii="Cambria" w:hAnsi="Cambria" w:hint="eastAsia"/>
+          <w:lang w:val="vi-VN"/>
+        </w:rPr>
+        <w:t xml:space="preserve"> h</w:t>
+      </w:r>
+      <w:r>
+        <w:rPr>
+          <w:rFonts w:ascii="Cambria" w:hAnsi="Cambria"/>
+          <w:lang w:val="vi-VN"/>
+        </w:rPr>
+        <w:t>ọ</w:t>
+      </w:r>
+      <w:r>
+        <w:rPr>
+          <w:rFonts w:ascii="Cambria" w:hAnsi="Cambria" w:hint="eastAsia"/>
+          <w:lang w:val="vi-VN"/>
+        </w:rPr>
+        <w:t>c C# &lt;- m</w:t>
+      </w:r>
+      <w:r>
+        <w:rPr>
+          <w:rFonts w:ascii="Cambria" w:hAnsi="Cambria"/>
+          <w:lang w:val="vi-VN"/>
+        </w:rPr>
+        <w:t>ộ</w:t>
+      </w:r>
+      <w:r>
+        <w:rPr>
+          <w:rFonts w:ascii="Cambria" w:hAnsi="Cambria" w:hint="eastAsia"/>
+          <w:lang w:val="vi-VN"/>
+        </w:rPr>
+        <w:t>t trong nh</w:t>
+      </w:r>
+      <w:r>
+        <w:rPr>
+          <w:rFonts w:ascii="Cambria" w:hAnsi="Cambria"/>
+          <w:lang w:val="vi-VN"/>
+        </w:rPr>
+        <w:t>ữ</w:t>
+      </w:r>
+      <w:r>
+        <w:rPr>
+          <w:rFonts w:ascii="Cambria" w:hAnsi="Cambria" w:hint="eastAsia"/>
+          <w:lang w:val="vi-VN"/>
+        </w:rPr>
+        <w:t>ng ngôn ng</w:t>
+      </w:r>
+      <w:r>
+        <w:rPr>
+          <w:rFonts w:ascii="Cambria" w:hAnsi="Cambria"/>
+          <w:lang w:val="vi-VN"/>
+        </w:rPr>
+        <w:t>ữ</w:t>
+      </w:r>
+      <w:r>
+        <w:rPr>
+          <w:rFonts w:ascii="Cambria" w:hAnsi="Cambria" w:hint="eastAsia"/>
+          <w:lang w:val="vi-VN"/>
+        </w:rPr>
+        <w:t xml:space="preserve"> ph</w:t>
+      </w:r>
+      <w:r>
+        <w:rPr>
+          <w:rFonts w:ascii="Cambria" w:hAnsi="Cambria"/>
+          <w:lang w:val="vi-VN"/>
+        </w:rPr>
+        <w:t>ổ</w:t>
+      </w:r>
+      <w:r>
+        <w:rPr>
+          <w:rFonts w:ascii="Cambria" w:hAnsi="Cambria" w:hint="eastAsia"/>
+          <w:lang w:val="vi-VN"/>
+        </w:rPr>
+        <w:t xml:space="preserve"> bi</w:t>
+      </w:r>
+      <w:r>
+        <w:rPr>
+          <w:rFonts w:ascii="Cambria" w:hAnsi="Cambria"/>
+          <w:lang w:val="vi-VN"/>
+        </w:rPr>
+        <w:t>ế</w:t>
+      </w:r>
+      <w:r>
+        <w:rPr>
+          <w:rFonts w:ascii="Cambria" w:hAnsi="Cambria" w:hint="eastAsia"/>
+          <w:lang w:val="vi-VN"/>
+        </w:rPr>
+        <w:t>n nh</w:t>
+      </w:r>
+      <w:r>
+        <w:rPr>
+          <w:rFonts w:ascii="Cambria" w:hAnsi="Cambria"/>
+          <w:lang w:val="vi-VN"/>
+        </w:rPr>
+        <w:t>ấ</w:t>
+      </w:r>
+      <w:r>
+        <w:rPr>
+          <w:rFonts w:ascii="Cambria" w:hAnsi="Cambria" w:hint="eastAsia"/>
+          <w:lang w:val="vi-VN"/>
+        </w:rPr>
+        <w:t>t hi</w:t>
+      </w:r>
+      <w:r>
+        <w:rPr>
+          <w:rFonts w:ascii="Cambria" w:hAnsi="Cambria"/>
+          <w:lang w:val="vi-VN"/>
+        </w:rPr>
+        <w:t>ệ</w:t>
+      </w:r>
+      <w:r>
+        <w:rPr>
+          <w:rFonts w:ascii="Cambria" w:hAnsi="Cambria" w:hint="eastAsia"/>
+          <w:lang w:val="vi-VN"/>
+        </w:rPr>
+        <w:t>n t</w:t>
+      </w:r>
+      <w:r>
+        <w:rPr>
+          <w:rFonts w:ascii="Cambria" w:hAnsi="Cambria"/>
+          <w:lang w:val="vi-VN"/>
+        </w:rPr>
+        <w:t>ạ</w:t>
+      </w:r>
+      <w:r>
+        <w:rPr>
+          <w:rFonts w:ascii="Cambria" w:hAnsi="Cambria" w:hint="eastAsia"/>
+          <w:lang w:val="vi-VN"/>
+        </w:rPr>
+        <w:t>i)</w:t>
+      </w:r>
+    </w:p>
+    <w:p>
+      <w:pPr>
+        <w:pStyle w:val="a9"/>
+        <w:numPr>
+          <w:ilvl w:val="0"/>
+          <w:numId w:val="3"/>
+        </w:numPr>
+        <w:spacing w:after="0" w:line="240" w:lineRule="auto"/>
+        <w:rPr>
+          <w:rFonts w:hint="eastAsia"/>
+          <w:lang w:val="vi-VN"/>
+        </w:rPr>
+      </w:pPr>
+      <w:r>
+        <w:rPr>
+          <w:rFonts w:ascii="Cambria" w:hAnsi="Cambria" w:hint="eastAsia"/>
+          <w:lang w:val="vi-VN"/>
+        </w:rPr>
+        <w:t>Ph</w:t>
+      </w:r>
+      <w:r>
+        <w:rPr>
+          <w:rFonts w:ascii="Cambria" w:hAnsi="Cambria"/>
+          <w:lang w:val="vi-VN"/>
+        </w:rPr>
+        <w:t>ầ</w:t>
+      </w:r>
+      <w:r>
+        <w:rPr>
+          <w:rFonts w:ascii="Cambria" w:hAnsi="Cambria" w:hint="eastAsia"/>
+          <w:lang w:val="vi-VN"/>
+        </w:rPr>
+        <w:t>n th</w:t>
+      </w:r>
+      <w:r>
+        <w:rPr>
+          <w:rFonts w:ascii="Cambria" w:hAnsi="Cambria"/>
+          <w:lang w:val="vi-VN"/>
+        </w:rPr>
+        <w:t>ứ</w:t>
+      </w:r>
+      <w:r>
+        <w:rPr>
+          <w:rFonts w:ascii="Cambria" w:hAnsi="Cambria" w:hint="eastAsia"/>
+          <w:lang w:val="vi-VN"/>
+        </w:rPr>
+        <w:t xml:space="preserve"> 3:</w:t>
+      </w:r>
+    </w:p>
+    <w:p>
+      <w:pPr>
+        <w:pStyle w:val="a9"/>
+        <w:numPr>
+          <w:ilvl w:val="0"/>
+          <w:numId w:val="2"/>
+        </w:numPr>
+        <w:spacing w:after="0" w:line="240" w:lineRule="auto"/>
+        <w:jc w:val="center"/>
+        <w:rPr>
+          <w:b/>
+          <w:bCs/>
+          <w:color w:val="FF0000"/>
+          <w:u w:val="single"/>
+          <w:lang w:val="vi-VN"/>
+        </w:rPr>
+      </w:pPr>
+      <w:r>
+        <w:rPr>
+          <w:rFonts w:ascii="Cambria" w:hAnsi="Cambria" w:hint="eastAsia"/>
+          <w:b/>
+          <w:bCs/>
+          <w:color w:val="FF0000"/>
+          <w:u w:val="single"/>
+          <w:lang w:val="vi-VN"/>
+        </w:rPr>
+        <w:t>WORK</w:t>
+      </w:r>
+    </w:p>
+    <w:p>
+      <w:pPr>
+        <w:pStyle w:val="a9"/>
+        <w:numPr>
+          <w:ilvl w:val="0"/>
+          <w:numId w:val="3"/>
+        </w:numPr>
+        <w:spacing w:after="0" w:line="240" w:lineRule="auto"/>
+        <w:rPr>
+          <w:rFonts w:ascii="Cambria" w:hAnsi="Cambria"/>
+          <w:color w:val="000000" w:themeColor="text1"/>
+          <w:lang w:val="vi-VN"/>
+        </w:rPr>
+      </w:pPr>
+      <w:r>
+        <w:rPr>
+          <w:rFonts w:ascii="Cambria" w:hAnsi="Cambria"/>
+          <w:color w:val="000000" w:themeColor="text1"/>
+          <w:lang w:val="vi-VN"/>
+        </w:rPr>
+        <w:t>S</w:t>
+      </w:r>
+      <w:r>
+        <w:rPr>
+          <w:rFonts w:ascii="Cambria" w:hAnsi="Cambria" w:hint="eastAsia"/>
+          <w:color w:val="000000" w:themeColor="text1"/>
+          <w:lang w:val="vi-VN"/>
+        </w:rPr>
+        <w:t>howcase theo b</w:t>
+      </w:r>
+      <w:r>
+        <w:rPr>
+          <w:rFonts w:ascii="Cambria" w:hAnsi="Cambria"/>
+          <w:color w:val="000000" w:themeColor="text1"/>
+          <w:lang w:val="vi-VN"/>
+        </w:rPr>
+        <w:t>ả</w:t>
+      </w:r>
+      <w:r>
+        <w:rPr>
+          <w:rFonts w:ascii="Cambria" w:hAnsi="Cambria" w:hint="eastAsia"/>
+          <w:color w:val="000000" w:themeColor="text1"/>
+          <w:lang w:val="vi-VN"/>
+        </w:rPr>
+        <w:t>ng 9x9 (Chia ô to). (projects-container)</w:t>
+      </w:r>
+    </w:p>
+    <w:p>
+      <w:pPr>
+        <w:pStyle w:val="a9"/>
+        <w:numPr>
+          <w:ilvl w:val="0"/>
+          <w:numId w:val="3"/>
+        </w:numPr>
+        <w:spacing w:after="0" w:line="240" w:lineRule="auto"/>
+        <w:rPr>
+          <w:rFonts w:ascii="Cambria" w:hAnsi="Cambria"/>
+          <w:color w:val="000000" w:themeColor="text1"/>
+          <w:lang w:val="vi-VN"/>
+        </w:rPr>
+      </w:pPr>
+      <w:r>
+        <w:rPr>
+          <w:rFonts w:ascii="Cambria" w:hAnsi="Cambria"/>
+          <w:color w:val="000000" w:themeColor="text1"/>
+          <w:lang w:val="vi-VN"/>
+        </w:rPr>
+        <w:t>ở</w:t>
+      </w:r>
+      <w:r>
+        <w:rPr>
+          <w:rFonts w:ascii="Cambria" w:hAnsi="Cambria" w:hint="eastAsia"/>
+          <w:color w:val="000000" w:themeColor="text1"/>
+          <w:lang w:val="vi-VN"/>
+        </w:rPr>
+        <w:t xml:space="preserve"> m</w:t>
+      </w:r>
+      <w:r>
+        <w:rPr>
+          <w:rFonts w:ascii="Cambria" w:hAnsi="Cambria"/>
+          <w:color w:val="000000" w:themeColor="text1"/>
+          <w:lang w:val="vi-VN"/>
+        </w:rPr>
+        <w:t>ỗ</w:t>
+      </w:r>
+      <w:r>
+        <w:rPr>
+          <w:rFonts w:ascii="Cambria" w:hAnsi="Cambria" w:hint="eastAsia"/>
+          <w:color w:val="000000" w:themeColor="text1"/>
+          <w:lang w:val="vi-VN"/>
+        </w:rPr>
+        <w:t>i ô project s</w:t>
+      </w:r>
+      <w:r>
+        <w:rPr>
+          <w:rFonts w:ascii="Cambria" w:hAnsi="Cambria"/>
+          <w:color w:val="000000" w:themeColor="text1"/>
+          <w:lang w:val="vi-VN"/>
+        </w:rPr>
+        <w:t>ẽ</w:t>
+      </w:r>
+      <w:r>
+        <w:rPr>
+          <w:rFonts w:ascii="Cambria" w:hAnsi="Cambria" w:hint="eastAsia"/>
+          <w:color w:val="000000" w:themeColor="text1"/>
+          <w:lang w:val="vi-VN"/>
+        </w:rPr>
+        <w:t xml:space="preserve"> ch</w:t>
+      </w:r>
+      <w:r>
+        <w:rPr>
+          <w:rFonts w:ascii="Cambria" w:hAnsi="Cambria"/>
+          <w:color w:val="000000" w:themeColor="text1"/>
+          <w:lang w:val="vi-VN"/>
+        </w:rPr>
+        <w:t>ỉ</w:t>
+      </w:r>
+      <w:r>
+        <w:rPr>
+          <w:rFonts w:ascii="Cambria" w:hAnsi="Cambria" w:hint="eastAsia"/>
+          <w:color w:val="000000" w:themeColor="text1"/>
+          <w:lang w:val="vi-VN"/>
+        </w:rPr>
+        <w:t xml:space="preserve"> hi</w:t>
+      </w:r>
+      <w:r>
+        <w:rPr>
+          <w:rFonts w:ascii="Cambria" w:hAnsi="Cambria"/>
+          <w:color w:val="000000" w:themeColor="text1"/>
+          <w:lang w:val="vi-VN"/>
+        </w:rPr>
+        <w:t>ệ</w:t>
+      </w:r>
+      <w:r>
+        <w:rPr>
+          <w:rFonts w:ascii="Cambria" w:hAnsi="Cambria" w:hint="eastAsia"/>
+          <w:color w:val="000000" w:themeColor="text1"/>
+          <w:lang w:val="vi-VN"/>
+        </w:rPr>
+        <w:t>n tên, ph</w:t>
+      </w:r>
+      <w:r>
+        <w:rPr>
+          <w:rFonts w:ascii="Cambria" w:hAnsi="Cambria"/>
+          <w:color w:val="000000" w:themeColor="text1"/>
+          <w:lang w:val="vi-VN"/>
+        </w:rPr>
+        <w:t>ầ</w:t>
+      </w:r>
+      <w:r>
+        <w:rPr>
+          <w:rFonts w:ascii="Cambria" w:hAnsi="Cambria" w:hint="eastAsia"/>
+          <w:color w:val="000000" w:themeColor="text1"/>
+          <w:lang w:val="vi-VN"/>
+        </w:rPr>
+        <w:t>n m</w:t>
+      </w:r>
+      <w:r>
+        <w:rPr>
+          <w:rFonts w:ascii="Cambria" w:hAnsi="Cambria"/>
+          <w:color w:val="000000" w:themeColor="text1"/>
+          <w:lang w:val="vi-VN"/>
+        </w:rPr>
+        <w:t>ề</w:t>
+      </w:r>
+      <w:r>
+        <w:rPr>
+          <w:rFonts w:ascii="Cambria" w:hAnsi="Cambria" w:hint="eastAsia"/>
+          <w:color w:val="000000" w:themeColor="text1"/>
+          <w:lang w:val="vi-VN"/>
+        </w:rPr>
+        <w:t>m ho</w:t>
+      </w:r>
+      <w:r>
+        <w:rPr>
+          <w:rFonts w:ascii="Cambria" w:hAnsi="Cambria"/>
+          <w:color w:val="000000" w:themeColor="text1"/>
+          <w:lang w:val="vi-VN"/>
+        </w:rPr>
+        <w:t>ặ</w:t>
+      </w:r>
+      <w:r>
+        <w:rPr>
+          <w:rFonts w:ascii="Cambria" w:hAnsi="Cambria" w:hint="eastAsia"/>
+          <w:color w:val="000000" w:themeColor="text1"/>
+          <w:lang w:val="vi-VN"/>
+        </w:rPr>
+        <w:t>c ngôn ng</w:t>
+      </w:r>
+      <w:r>
+        <w:rPr>
+          <w:rFonts w:ascii="Cambria" w:hAnsi="Cambria"/>
+          <w:color w:val="000000" w:themeColor="text1"/>
+          <w:lang w:val="vi-VN"/>
+        </w:rPr>
+        <w:t>ữ</w:t>
+      </w:r>
+      <w:r>
+        <w:rPr>
+          <w:rFonts w:ascii="Cambria" w:hAnsi="Cambria" w:hint="eastAsia"/>
+          <w:color w:val="000000" w:themeColor="text1"/>
+          <w:lang w:val="vi-VN"/>
+        </w:rPr>
+        <w:t xml:space="preserve"> s</w:t>
+      </w:r>
+      <w:r>
+        <w:rPr>
+          <w:rFonts w:ascii="Cambria" w:hAnsi="Cambria"/>
+          <w:color w:val="000000" w:themeColor="text1"/>
+          <w:lang w:val="vi-VN"/>
+        </w:rPr>
+        <w:t>ử</w:t>
+      </w:r>
+      <w:r>
+        <w:rPr>
+          <w:rFonts w:ascii="Cambria" w:hAnsi="Cambria" w:hint="eastAsia"/>
+          <w:color w:val="000000" w:themeColor="text1"/>
+          <w:lang w:val="vi-VN"/>
+        </w:rPr>
+        <w:t xml:space="preserve"> d</w:t>
+      </w:r>
+      <w:r>
+        <w:rPr>
+          <w:rFonts w:ascii="Cambria" w:hAnsi="Cambria"/>
+          <w:color w:val="000000" w:themeColor="text1"/>
+          <w:lang w:val="vi-VN"/>
+        </w:rPr>
+        <w:t>ụ</w:t>
+      </w:r>
+      <w:r>
+        <w:rPr>
+          <w:rFonts w:ascii="Cambria" w:hAnsi="Cambria" w:hint="eastAsia"/>
+          <w:color w:val="000000" w:themeColor="text1"/>
+          <w:lang w:val="vi-VN"/>
+        </w:rPr>
+        <w:t>ng</w:t>
+      </w:r>
+    </w:p>
+    <w:p>
+      <w:pPr>
+        <w:pStyle w:val="a9"/>
+        <w:numPr>
+          <w:ilvl w:val="0"/>
+          <w:numId w:val="3"/>
+        </w:numPr>
+        <w:spacing w:after="0" w:line="240" w:lineRule="auto"/>
+        <w:rPr>
+          <w:rFonts w:ascii="Cambria" w:hAnsi="Cambria"/>
+          <w:color w:val="000000" w:themeColor="text1"/>
+          <w:lang w:val="vi-VN"/>
+        </w:rPr>
+      </w:pPr>
+      <w:r>
+        <w:rPr>
+          <w:rFonts w:ascii="Cambria" w:hAnsi="Cambria"/>
+          <w:color w:val="000000" w:themeColor="text1"/>
+          <w:lang w:val="vi-VN"/>
+        </w:rPr>
+        <w:t>C</w:t>
+      </w:r>
+      <w:r>
+        <w:rPr>
+          <w:rFonts w:ascii="Cambria" w:hAnsi="Cambria" w:hint="eastAsia"/>
+          <w:color w:val="000000" w:themeColor="text1"/>
+          <w:lang w:val="vi-VN"/>
+        </w:rPr>
+        <w:t>lick vô s</w:t>
+      </w:r>
+      <w:r>
+        <w:rPr>
+          <w:rFonts w:ascii="Cambria" w:hAnsi="Cambria"/>
+          <w:color w:val="000000" w:themeColor="text1"/>
+          <w:lang w:val="vi-VN"/>
+        </w:rPr>
+        <w:t>ẽ</w:t>
+      </w:r>
+      <w:r>
+        <w:rPr>
+          <w:rFonts w:ascii="Cambria" w:hAnsi="Cambria" w:hint="eastAsia"/>
+          <w:color w:val="000000" w:themeColor="text1"/>
+          <w:lang w:val="vi-VN"/>
+        </w:rPr>
+        <w:t xml:space="preserve"> hi</w:t>
+      </w:r>
+      <w:r>
+        <w:rPr>
+          <w:rFonts w:ascii="Cambria" w:hAnsi="Cambria"/>
+          <w:color w:val="000000" w:themeColor="text1"/>
+          <w:lang w:val="vi-VN"/>
+        </w:rPr>
+        <w:t>ệ</w:t>
+      </w:r>
+      <w:r>
+        <w:rPr>
+          <w:rFonts w:ascii="Cambria" w:hAnsi="Cambria" w:hint="eastAsia"/>
+          <w:color w:val="000000" w:themeColor="text1"/>
+          <w:lang w:val="vi-VN"/>
+        </w:rPr>
+        <w:t>n ful (ngày tháng th</w:t>
+      </w:r>
+      <w:r>
+        <w:rPr>
+          <w:rFonts w:ascii="Cambria" w:hAnsi="Cambria"/>
+          <w:color w:val="000000" w:themeColor="text1"/>
+          <w:lang w:val="vi-VN"/>
+        </w:rPr>
+        <w:t>ự</w:t>
+      </w:r>
+      <w:r>
+        <w:rPr>
+          <w:rFonts w:ascii="Cambria" w:hAnsi="Cambria" w:hint="eastAsia"/>
+          <w:color w:val="000000" w:themeColor="text1"/>
+          <w:lang w:val="vi-VN"/>
+        </w:rPr>
+        <w:t>c hi</w:t>
+      </w:r>
+      <w:r>
+        <w:rPr>
+          <w:rFonts w:ascii="Cambria" w:hAnsi="Cambria"/>
+          <w:color w:val="000000" w:themeColor="text1"/>
+          <w:lang w:val="vi-VN"/>
+        </w:rPr>
+        <w:t>ệ</w:t>
+      </w:r>
+      <w:r>
+        <w:rPr>
+          <w:rFonts w:ascii="Cambria" w:hAnsi="Cambria" w:hint="eastAsia"/>
+          <w:color w:val="000000" w:themeColor="text1"/>
+          <w:lang w:val="vi-VN"/>
+        </w:rPr>
+        <w:t>n, th</w:t>
+      </w:r>
+      <w:r>
+        <w:rPr>
+          <w:rFonts w:ascii="Cambria" w:hAnsi="Cambria"/>
+          <w:color w:val="000000" w:themeColor="text1"/>
+          <w:lang w:val="vi-VN"/>
+        </w:rPr>
+        <w:t>ờ</w:t>
+      </w:r>
+      <w:r>
+        <w:rPr>
+          <w:rFonts w:ascii="Cambria" w:hAnsi="Cambria" w:hint="eastAsia"/>
+          <w:color w:val="000000" w:themeColor="text1"/>
+          <w:lang w:val="vi-VN"/>
+        </w:rPr>
+        <w:t>i gian đ</w:t>
+      </w:r>
+      <w:r>
+        <w:rPr>
+          <w:rFonts w:ascii="Cambria" w:hAnsi="Cambria"/>
+          <w:color w:val="000000" w:themeColor="text1"/>
+          <w:lang w:val="vi-VN"/>
+        </w:rPr>
+        <w:t>ể</w:t>
+      </w:r>
+      <w:r>
+        <w:rPr>
+          <w:rFonts w:ascii="Cambria" w:hAnsi="Cambria" w:hint="eastAsia"/>
+          <w:color w:val="000000" w:themeColor="text1"/>
+          <w:lang w:val="vi-VN"/>
+        </w:rPr>
+        <w:t xml:space="preserve"> th</w:t>
+      </w:r>
+      <w:r>
+        <w:rPr>
+          <w:rFonts w:ascii="Cambria" w:hAnsi="Cambria"/>
+          <w:color w:val="000000" w:themeColor="text1"/>
+          <w:lang w:val="vi-VN"/>
+        </w:rPr>
+        <w:t>ự</w:t>
+      </w:r>
+      <w:r>
+        <w:rPr>
+          <w:rFonts w:ascii="Cambria" w:hAnsi="Cambria" w:hint="eastAsia"/>
+          <w:color w:val="000000" w:themeColor="text1"/>
+          <w:lang w:val="vi-VN"/>
+        </w:rPr>
+        <w:t>c hi</w:t>
+      </w:r>
+      <w:r>
+        <w:rPr>
+          <w:rFonts w:ascii="Cambria" w:hAnsi="Cambria"/>
+          <w:color w:val="000000" w:themeColor="text1"/>
+          <w:lang w:val="vi-VN"/>
+        </w:rPr>
+        <w:t>ệ</w:t>
+      </w:r>
+      <w:r>
+        <w:rPr>
+          <w:rFonts w:ascii="Cambria" w:hAnsi="Cambria" w:hint="eastAsia"/>
+          <w:color w:val="000000" w:themeColor="text1"/>
+          <w:lang w:val="vi-VN"/>
+        </w:rPr>
+        <w:t>n, ph</w:t>
+      </w:r>
+      <w:r>
+        <w:rPr>
+          <w:rFonts w:ascii="Cambria" w:hAnsi="Cambria"/>
+          <w:color w:val="000000" w:themeColor="text1"/>
+          <w:lang w:val="vi-VN"/>
+        </w:rPr>
+        <w:t>ầ</w:t>
+      </w:r>
+      <w:r>
+        <w:rPr>
+          <w:rFonts w:ascii="Cambria" w:hAnsi="Cambria" w:hint="eastAsia"/>
+          <w:color w:val="000000" w:themeColor="text1"/>
+          <w:lang w:val="vi-VN"/>
+        </w:rPr>
+        <w:t>n m</w:t>
+      </w:r>
+      <w:r>
+        <w:rPr>
+          <w:rFonts w:ascii="Cambria" w:hAnsi="Cambria"/>
+          <w:color w:val="000000" w:themeColor="text1"/>
+          <w:lang w:val="vi-VN"/>
+        </w:rPr>
+        <w:t>ề</w:t>
+      </w:r>
+      <w:r>
+        <w:rPr>
+          <w:rFonts w:ascii="Cambria" w:hAnsi="Cambria" w:hint="eastAsia"/>
+          <w:color w:val="000000" w:themeColor="text1"/>
+          <w:lang w:val="vi-VN"/>
+        </w:rPr>
+        <w:t>m ho</w:t>
+      </w:r>
+      <w:r>
+        <w:rPr>
+          <w:rFonts w:ascii="Cambria" w:hAnsi="Cambria"/>
+          <w:color w:val="000000" w:themeColor="text1"/>
+          <w:lang w:val="vi-VN"/>
+        </w:rPr>
+        <w:t>ặ</w:t>
+      </w:r>
+      <w:r>
+        <w:rPr>
+          <w:rFonts w:ascii="Cambria" w:hAnsi="Cambria" w:hint="eastAsia"/>
+          <w:color w:val="000000" w:themeColor="text1"/>
+          <w:lang w:val="vi-VN"/>
+        </w:rPr>
+        <w:t>c ngôn ng</w:t>
+      </w:r>
+      <w:r>
+        <w:rPr>
+          <w:rFonts w:ascii="Cambria" w:hAnsi="Cambria"/>
+          <w:color w:val="000000" w:themeColor="text1"/>
+          <w:lang w:val="vi-VN"/>
+        </w:rPr>
+        <w:t>ữ</w:t>
+      </w:r>
+      <w:r>
+        <w:rPr>
+          <w:rFonts w:ascii="Cambria" w:hAnsi="Cambria" w:hint="eastAsia"/>
+          <w:color w:val="000000" w:themeColor="text1"/>
+          <w:lang w:val="vi-VN"/>
+        </w:rPr>
+        <w:t xml:space="preserve"> s</w:t>
+      </w:r>
+      <w:r>
+        <w:rPr>
+          <w:rFonts w:ascii="Cambria" w:hAnsi="Cambria"/>
+          <w:color w:val="000000" w:themeColor="text1"/>
+          <w:lang w:val="vi-VN"/>
+        </w:rPr>
+        <w:t>ử</w:t>
+      </w:r>
+      <w:r>
+        <w:rPr>
+          <w:rFonts w:ascii="Cambria" w:hAnsi="Cambria" w:hint="eastAsia"/>
+          <w:color w:val="000000" w:themeColor="text1"/>
+          <w:lang w:val="vi-VN"/>
+        </w:rPr>
+        <w:t xml:space="preserve"> d</w:t>
+      </w:r>
+      <w:r>
+        <w:rPr>
+          <w:rFonts w:ascii="Cambria" w:hAnsi="Cambria"/>
+          <w:color w:val="000000" w:themeColor="text1"/>
+          <w:lang w:val="vi-VN"/>
+        </w:rPr>
+        <w:t>ụ</w:t>
+      </w:r>
+      <w:r>
+        <w:rPr>
+          <w:rFonts w:ascii="Cambria" w:hAnsi="Cambria" w:hint="eastAsia"/>
+          <w:color w:val="000000" w:themeColor="text1"/>
+          <w:lang w:val="vi-VN"/>
+        </w:rPr>
+        <w:t>ng)</w:t>
+      </w:r>
+      <w:r>
+        <w:rPr>
+          <w:rFonts w:ascii="Cambria" w:hAnsi="Cambria"/>
+          <w:color w:val="000000" w:themeColor="text1"/>
+          <w:lang w:val="vi-VN"/>
+        </w:rPr>
+        <w:tab/>
+      </w:r>
+      <w:r>
+        <w:rPr>
+          <w:rFonts w:ascii="Cambria" w:hAnsi="Cambria" w:hint="eastAsia"/>
+          <w:color w:val="000000" w:themeColor="text1"/>
+          <w:lang w:val="vi-VN"/>
+        </w:rPr>
+        <w:t xml:space="preserve"> và có kèm m</w:t>
+      </w:r>
+      <w:r>
+        <w:rPr>
+          <w:rFonts w:ascii="Cambria" w:hAnsi="Cambria"/>
+          <w:color w:val="000000" w:themeColor="text1"/>
+          <w:lang w:val="vi-VN"/>
+        </w:rPr>
+        <w:t>ộ</w:t>
+      </w:r>
+      <w:r>
+        <w:rPr>
+          <w:rFonts w:ascii="Cambria" w:hAnsi="Cambria" w:hint="eastAsia"/>
+          <w:color w:val="000000" w:themeColor="text1"/>
+          <w:lang w:val="vi-VN"/>
+        </w:rPr>
+        <w:t>t nút b</w:t>
+      </w:r>
+      <w:r>
+        <w:rPr>
+          <w:rFonts w:ascii="Cambria" w:hAnsi="Cambria"/>
+          <w:color w:val="000000" w:themeColor="text1"/>
+          <w:lang w:val="vi-VN"/>
+        </w:rPr>
+        <w:t>ấ</w:t>
+      </w:r>
+      <w:r>
+        <w:rPr>
+          <w:rFonts w:ascii="Cambria" w:hAnsi="Cambria" w:hint="eastAsia"/>
+          <w:color w:val="000000" w:themeColor="text1"/>
+          <w:lang w:val="vi-VN"/>
+        </w:rPr>
+        <w:t>m đ</w:t>
+      </w:r>
+      <w:r>
+        <w:rPr>
+          <w:rFonts w:ascii="Cambria" w:hAnsi="Cambria"/>
+          <w:color w:val="000000" w:themeColor="text1"/>
+          <w:lang w:val="vi-VN"/>
+        </w:rPr>
+        <w:t>ể</w:t>
+      </w:r>
+      <w:r>
+        <w:rPr>
+          <w:rFonts w:ascii="Cambria" w:hAnsi="Cambria" w:hint="eastAsia"/>
+          <w:color w:val="000000" w:themeColor="text1"/>
+          <w:lang w:val="vi-VN"/>
+        </w:rPr>
+        <w:t xml:space="preserve"> d</w:t>
+      </w:r>
+      <w:r>
+        <w:rPr>
+          <w:rFonts w:ascii="Cambria" w:hAnsi="Cambria"/>
+          <w:color w:val="000000" w:themeColor="text1"/>
+          <w:lang w:val="vi-VN"/>
+        </w:rPr>
+        <w:t>ẫ</w:t>
+      </w:r>
+      <w:r>
+        <w:rPr>
+          <w:rFonts w:ascii="Cambria" w:hAnsi="Cambria" w:hint="eastAsia"/>
+          <w:color w:val="000000" w:themeColor="text1"/>
+          <w:lang w:val="vi-VN"/>
+        </w:rPr>
+        <w:t>n đ</w:t>
+      </w:r>
+      <w:r>
+        <w:rPr>
+          <w:rFonts w:ascii="Cambria" w:hAnsi="Cambria"/>
+          <w:color w:val="000000" w:themeColor="text1"/>
+          <w:lang w:val="vi-VN"/>
+        </w:rPr>
+        <w:t>ế</w:t>
+      </w:r>
+      <w:r>
+        <w:rPr>
+          <w:rFonts w:ascii="Cambria" w:hAnsi="Cambria" w:hint="eastAsia"/>
+          <w:color w:val="000000" w:themeColor="text1"/>
+          <w:lang w:val="vi-VN"/>
+        </w:rPr>
+        <w:t>n github (</w:t>
+      </w:r>
+      <w:r>
+        <w:rPr>
+          <w:rFonts w:ascii="Cambria" w:hAnsi="Cambria"/>
+          <w:color w:val="000000" w:themeColor="text1"/>
+          <w:lang w:val="vi-VN"/>
+        </w:rPr>
+        <w:t>ở</w:t>
+      </w:r>
+      <w:r>
+        <w:rPr>
+          <w:rFonts w:ascii="Cambria" w:hAnsi="Cambria" w:hint="eastAsia"/>
+          <w:color w:val="000000" w:themeColor="text1"/>
+          <w:lang w:val="vi-VN"/>
+        </w:rPr>
+        <w:t xml:space="preserve"> github s</w:t>
+      </w:r>
+      <w:r>
+        <w:rPr>
+          <w:rFonts w:ascii="Cambria" w:hAnsi="Cambria"/>
+          <w:color w:val="000000" w:themeColor="text1"/>
+          <w:lang w:val="vi-VN"/>
+        </w:rPr>
+        <w:t>ẽ</w:t>
+      </w:r>
+      <w:r>
+        <w:rPr>
+          <w:rFonts w:ascii="Cambria" w:hAnsi="Cambria" w:hint="eastAsia"/>
+          <w:color w:val="000000" w:themeColor="text1"/>
+          <w:lang w:val="vi-VN"/>
+        </w:rPr>
+        <w:t xml:space="preserve"> có toàn b</w:t>
+      </w:r>
+      <w:r>
+        <w:rPr>
+          <w:rFonts w:ascii="Cambria" w:hAnsi="Cambria"/>
+          <w:color w:val="000000" w:themeColor="text1"/>
+          <w:lang w:val="vi-VN"/>
+        </w:rPr>
+        <w:t>ộ</w:t>
+      </w:r>
+      <w:r>
+        <w:rPr>
+          <w:rFonts w:ascii="Cambria" w:hAnsi="Cambria" w:hint="eastAsia"/>
+          <w:color w:val="000000" w:themeColor="text1"/>
+          <w:lang w:val="vi-VN"/>
+        </w:rPr>
+        <w:t xml:space="preserve"> code </w:t>
+      </w:r>
+      <w:r>
+        <w:rPr>
+          <w:rFonts w:ascii="Cambria" w:hAnsi="Cambria"/>
+          <w:color w:val="000000" w:themeColor="text1"/>
+          <w:lang w:val="vi-VN"/>
+        </w:rPr>
+        <w:t>nguồ</w:t>
+      </w:r>
+      <w:r>
+        <w:rPr>
+          <w:rFonts w:ascii="Cambria" w:hAnsi="Cambria" w:hint="eastAsia"/>
+          <w:color w:val="000000" w:themeColor="text1"/>
+          <w:lang w:val="vi-VN"/>
+        </w:rPr>
+        <w:t>n đ</w:t>
+      </w:r>
+      <w:r>
+        <w:rPr>
+          <w:rFonts w:ascii="Cambria" w:hAnsi="Cambria"/>
+          <w:color w:val="000000" w:themeColor="text1"/>
+          <w:lang w:val="vi-VN"/>
+        </w:rPr>
+        <w:t>ể</w:t>
+      </w:r>
+      <w:r>
+        <w:rPr>
+          <w:rFonts w:ascii="Cambria" w:hAnsi="Cambria" w:hint="eastAsia"/>
+          <w:color w:val="000000" w:themeColor="text1"/>
+          <w:lang w:val="vi-VN"/>
+        </w:rPr>
+        <w:t xml:space="preserve"> nhà tuy</w:t>
+      </w:r>
+      <w:r>
+        <w:rPr>
+          <w:rFonts w:ascii="Cambria" w:hAnsi="Cambria"/>
+          <w:color w:val="000000" w:themeColor="text1"/>
+          <w:lang w:val="vi-VN"/>
+        </w:rPr>
+        <w:t>ể</w:t>
+      </w:r>
+      <w:r>
+        <w:rPr>
+          <w:rFonts w:ascii="Cambria" w:hAnsi="Cambria" w:hint="eastAsia"/>
+          <w:color w:val="000000" w:themeColor="text1"/>
+          <w:lang w:val="vi-VN"/>
+        </w:rPr>
+        <w:t>n d</w:t>
+      </w:r>
+      <w:r>
+        <w:rPr>
+          <w:rFonts w:ascii="Cambria" w:hAnsi="Cambria"/>
+          <w:color w:val="000000" w:themeColor="text1"/>
+          <w:lang w:val="vi-VN"/>
+        </w:rPr>
+        <w:t>ụ</w:t>
+      </w:r>
+      <w:r>
+        <w:rPr>
+          <w:rFonts w:ascii="Cambria" w:hAnsi="Cambria" w:hint="eastAsia"/>
+          <w:color w:val="000000" w:themeColor="text1"/>
+          <w:lang w:val="vi-VN"/>
+        </w:rPr>
+        <w:t>ng có th</w:t>
+      </w:r>
+      <w:r>
+        <w:rPr>
+          <w:rFonts w:ascii="Cambria" w:hAnsi="Cambria"/>
+          <w:color w:val="000000" w:themeColor="text1"/>
+          <w:lang w:val="vi-VN"/>
+        </w:rPr>
+        <w:t>ể</w:t>
+      </w:r>
+      <w:r>
+        <w:rPr>
+          <w:rFonts w:ascii="Cambria" w:hAnsi="Cambria" w:hint="eastAsia"/>
+          <w:color w:val="000000" w:themeColor="text1"/>
+          <w:lang w:val="vi-VN"/>
+        </w:rPr>
+        <w:t xml:space="preserve"> đ</w:t>
+      </w:r>
+      <w:r>
+        <w:rPr>
+          <w:rFonts w:ascii="Cambria" w:hAnsi="Cambria"/>
+          <w:color w:val="000000" w:themeColor="text1"/>
+          <w:lang w:val="vi-VN"/>
+        </w:rPr>
+        <w:t>ọ</w:t>
+      </w:r>
+      <w:r>
+        <w:rPr>
+          <w:rFonts w:ascii="Cambria" w:hAnsi="Cambria" w:hint="eastAsia"/>
+          <w:color w:val="000000" w:themeColor="text1"/>
+          <w:lang w:val="vi-VN"/>
+        </w:rPr>
+        <w:t>c)</w:t>
+      </w:r>
+    </w:p>
+    <w:p>
+      <w:pPr>
+        <w:pStyle w:val="a9"/>
+        <w:numPr>
+          <w:ilvl w:val="0"/>
+          <w:numId w:val="3"/>
+        </w:numPr>
+        <w:spacing w:after="0" w:line="240" w:lineRule="auto"/>
+        <w:rPr>
+          <w:rFonts w:ascii="Cambria" w:hAnsi="Cambria" w:hint="eastAsia"/>
+          <w:color w:val="000000" w:themeColor="text1"/>
+          <w:lang w:val="vi-VN"/>
+        </w:rPr>
+      </w:pPr>
+      <w:r>
+        <w:rPr>
+          <w:rFonts w:ascii="Cambria" w:hAnsi="Cambria" w:hint="eastAsia"/>
+          <w:color w:val="000000" w:themeColor="text1"/>
+          <w:lang w:val="vi-VN"/>
+        </w:rPr>
+        <w:t>TH</w:t>
+      </w:r>
+      <w:r>
+        <w:rPr>
+          <w:rFonts w:ascii="Cambria" w:hAnsi="Cambria"/>
+          <w:color w:val="000000" w:themeColor="text1"/>
+          <w:lang w:val="vi-VN"/>
+        </w:rPr>
+        <w:t>Ử</w:t>
+      </w:r>
+      <w:r>
+        <w:rPr>
+          <w:rFonts w:ascii="Cambria" w:hAnsi="Cambria" w:hint="eastAsia"/>
+          <w:color w:val="000000" w:themeColor="text1"/>
+          <w:lang w:val="vi-VN"/>
+        </w:rPr>
+        <w:t xml:space="preserve"> LÀM M</w:t>
+      </w:r>
+      <w:r>
+        <w:rPr>
+          <w:rFonts w:ascii="Cambria" w:hAnsi="Cambria"/>
+          <w:color w:val="000000" w:themeColor="text1"/>
+          <w:lang w:val="vi-VN"/>
+        </w:rPr>
+        <w:t>Ộ</w:t>
+      </w:r>
+      <w:r>
+        <w:rPr>
+          <w:rFonts w:ascii="Cambria" w:hAnsi="Cambria" w:hint="eastAsia"/>
+          <w:color w:val="000000" w:themeColor="text1"/>
+          <w:lang w:val="vi-VN"/>
+        </w:rPr>
+        <w:t>T GAME Đ</w:t>
+      </w:r>
+      <w:r>
+        <w:rPr>
+          <w:rFonts w:ascii="Cambria" w:hAnsi="Cambria"/>
+          <w:color w:val="000000" w:themeColor="text1"/>
+          <w:lang w:val="vi-VN"/>
+        </w:rPr>
+        <w:t>Ơ</w:t>
+      </w:r>
+      <w:r>
+        <w:rPr>
+          <w:rFonts w:ascii="Cambria" w:hAnsi="Cambria" w:hint="eastAsia"/>
+          <w:color w:val="000000" w:themeColor="text1"/>
+          <w:lang w:val="vi-VN"/>
+        </w:rPr>
+        <w:t>N GI</w:t>
+      </w:r>
+      <w:r>
+        <w:rPr>
+          <w:rFonts w:ascii="Cambria" w:hAnsi="Cambria"/>
+          <w:color w:val="000000" w:themeColor="text1"/>
+          <w:lang w:val="vi-VN"/>
+        </w:rPr>
+        <w:t>Ả</w:t>
+      </w:r>
+      <w:r>
+        <w:rPr>
+          <w:rFonts w:ascii="Cambria" w:hAnsi="Cambria" w:hint="eastAsia"/>
+          <w:color w:val="000000" w:themeColor="text1"/>
+          <w:lang w:val="vi-VN"/>
+        </w:rPr>
+        <w:t>N Đ</w:t>
+      </w:r>
+      <w:r>
+        <w:rPr>
+          <w:rFonts w:ascii="Cambria" w:hAnsi="Cambria"/>
+          <w:color w:val="000000" w:themeColor="text1"/>
+          <w:lang w:val="vi-VN"/>
+        </w:rPr>
+        <w:t>Ể</w:t>
+      </w:r>
+      <w:r>
+        <w:rPr>
+          <w:rFonts w:ascii="Cambria" w:hAnsi="Cambria" w:hint="eastAsia"/>
+          <w:color w:val="000000" w:themeColor="text1"/>
+          <w:lang w:val="vi-VN"/>
+        </w:rPr>
+        <w:t xml:space="preserve"> NHÉT VÀO PORTFOLIO (Tetris b</w:t>
+      </w:r>
+      <w:r>
+        <w:rPr>
+          <w:rFonts w:ascii="Cambria" w:hAnsi="Cambria"/>
+          <w:color w:val="000000" w:themeColor="text1"/>
+          <w:lang w:val="vi-VN"/>
+        </w:rPr>
+        <w:t>ằ</w:t>
+      </w:r>
+      <w:r>
+        <w:rPr>
+          <w:rFonts w:ascii="Cambria" w:hAnsi="Cambria" w:hint="eastAsia"/>
+          <w:color w:val="000000" w:themeColor="text1"/>
+          <w:lang w:val="vi-VN"/>
+        </w:rPr>
+        <w:t>ng C#)</w:t>
+      </w:r>
+    </w:p>
+    <w:p>
+      <w:pPr>
+        <w:pStyle w:val="a9"/>
+        <w:numPr>
+          <w:ilvl w:val="0"/>
+          <w:numId w:val="2"/>
+        </w:numPr>
+        <w:spacing w:after="0" w:line="240" w:lineRule="auto"/>
+        <w:jc w:val="center"/>
+        <w:rPr>
+          <w:rFonts w:hint="eastAsia"/>
+          <w:b/>
+          <w:bCs/>
+          <w:color w:val="FF0000"/>
+          <w:u w:val="single"/>
+          <w:lang w:val="vi-VN"/>
+        </w:rPr>
+      </w:pPr>
+      <w:r>
+        <w:rPr>
+          <w:rFonts w:ascii="Cambria" w:hAnsi="Cambria" w:hint="eastAsia"/>
+          <w:b/>
+          <w:bCs/>
+          <w:color w:val="FF0000"/>
+          <w:u w:val="single"/>
+          <w:lang w:val="vi-VN"/>
+        </w:rPr>
+        <w:t>CONTACT</w:t>
+      </w:r>
+    </w:p>
+    <w:p>
+      <w:pPr>
+        <w:pStyle w:val="a9"/>
+        <w:numPr>
+          <w:ilvl w:val="0"/>
+          <w:numId w:val="3"/>
+        </w:numPr>
+        <w:rPr>
+          <w:rFonts w:ascii="Cambria" w:hAnsi="Cambria"/>
+          <w:lang w:val="vi-VN"/>
+        </w:rPr>
+      </w:pPr>
+      <w:r>
+        <w:rPr>
+          <w:rFonts w:ascii="Cambria" w:hAnsi="Cambria" w:hint="eastAsia"/>
+          <w:lang w:val="vi-VN"/>
+        </w:rPr>
+        <w:t>Làm gi</w:t>
+      </w:r>
+      <w:r>
+        <w:rPr>
+          <w:rFonts w:ascii="Cambria" w:hAnsi="Cambria"/>
+          <w:lang w:val="vi-VN"/>
+        </w:rPr>
+        <w:t>ố</w:t>
+      </w:r>
+      <w:r>
+        <w:rPr>
+          <w:rFonts w:ascii="Cambria" w:hAnsi="Cambria" w:hint="eastAsia"/>
+          <w:lang w:val="vi-VN"/>
+        </w:rPr>
+        <w:t>ng web b</w:t>
+      </w:r>
+      <w:r>
+        <w:rPr>
+          <w:rFonts w:ascii="Cambria" w:hAnsi="Cambria"/>
+          <w:lang w:val="vi-VN"/>
+        </w:rPr>
+        <w:t>ữ</w:t>
+      </w:r>
+      <w:r>
+        <w:rPr>
+          <w:rFonts w:ascii="Cambria" w:hAnsi="Cambria" w:hint="eastAsia"/>
+          <w:lang w:val="vi-VN"/>
+        </w:rPr>
+        <w:t>a làm, có 3 ô</w:t>
+      </w:r>
+    </w:p>
+    <w:p>
+      <w:pPr>
+        <w:pStyle w:val="a9"/>
+        <w:numPr>
+          <w:ilvl w:val="1"/>
+          <w:numId w:val="3"/>
+        </w:numPr>
+        <w:rPr>
+          <w:rFonts w:ascii="Cambria" w:hAnsi="Cambria"/>
+          <w:lang w:val="vi-VN"/>
+        </w:rPr>
+      </w:pPr>
+      <w:r>
+        <w:rPr>
+          <w:rFonts w:ascii="Cambria" w:hAnsi="Cambria" w:hint="eastAsia"/>
+          <w:lang w:val="vi-VN"/>
+        </w:rPr>
+        <w:t>1 ô nh</w:t>
+      </w:r>
+      <w:r>
+        <w:rPr>
+          <w:rFonts w:ascii="Cambria" w:hAnsi="Cambria"/>
+          <w:lang w:val="vi-VN"/>
+        </w:rPr>
+        <w:t>ậ</w:t>
+      </w:r>
+      <w:r>
+        <w:rPr>
+          <w:rFonts w:ascii="Cambria" w:hAnsi="Cambria" w:hint="eastAsia"/>
+          <w:lang w:val="vi-VN"/>
+        </w:rPr>
+        <w:t>p mail liên l</w:t>
+      </w:r>
+      <w:r>
+        <w:rPr>
+          <w:rFonts w:ascii="Cambria" w:hAnsi="Cambria"/>
+          <w:lang w:val="vi-VN"/>
+        </w:rPr>
+        <w:t>ạ</w:t>
+      </w:r>
+      <w:r>
+        <w:rPr>
+          <w:rFonts w:ascii="Cambria" w:hAnsi="Cambria" w:hint="eastAsia"/>
+          <w:lang w:val="vi-VN"/>
+        </w:rPr>
+        <w:t>c</w:t>
+      </w:r>
+    </w:p>
+    <w:p>
+      <w:pPr>
+        <w:pStyle w:val="a9"/>
+        <w:numPr>
+          <w:ilvl w:val="1"/>
+          <w:numId w:val="3"/>
+        </w:numPr>
+        <w:rPr>
+          <w:rFonts w:ascii="Cambria" w:hAnsi="Cambria"/>
+          <w:lang w:val="vi-VN"/>
+        </w:rPr>
+      </w:pPr>
+      <w:r>
+        <w:rPr>
+          <w:rFonts w:ascii="Cambria" w:hAnsi="Cambria" w:hint="eastAsia"/>
+          <w:lang w:val="vi-VN"/>
+        </w:rPr>
+        <w:t>1 mail nh</w:t>
+      </w:r>
+      <w:r>
+        <w:rPr>
+          <w:rFonts w:ascii="Cambria" w:hAnsi="Cambria"/>
+          <w:lang w:val="vi-VN"/>
+        </w:rPr>
+        <w:t>ậ</w:t>
+      </w:r>
+      <w:r>
+        <w:rPr>
+          <w:rFonts w:ascii="Cambria" w:hAnsi="Cambria" w:hint="eastAsia"/>
+          <w:lang w:val="vi-VN"/>
+        </w:rPr>
+        <w:t>p SĐT</w:t>
+      </w:r>
+    </w:p>
+    <w:p>
+      <w:pPr>
+        <w:pStyle w:val="a9"/>
+        <w:numPr>
+          <w:ilvl w:val="1"/>
+          <w:numId w:val="3"/>
+        </w:numPr>
+        <w:rPr>
+          <w:rFonts w:ascii="Cambria" w:hAnsi="Cambria"/>
+          <w:lang w:val="vi-VN"/>
+        </w:rPr>
+      </w:pPr>
+      <w:r>
+        <w:rPr>
+          <w:rFonts w:ascii="Cambria" w:hAnsi="Cambria" w:hint="eastAsia"/>
+          <w:lang w:val="vi-VN"/>
+        </w:rPr>
+        <w:t>1 ô nh</w:t>
+      </w:r>
+      <w:r>
+        <w:rPr>
+          <w:rFonts w:ascii="Cambria" w:hAnsi="Cambria"/>
+          <w:lang w:val="vi-VN"/>
+        </w:rPr>
+        <w:t>ậ</w:t>
+      </w:r>
+      <w:r>
+        <w:rPr>
+          <w:rFonts w:ascii="Cambria" w:hAnsi="Cambria" w:hint="eastAsia"/>
+          <w:lang w:val="vi-VN"/>
+        </w:rPr>
+        <w:t>p</w:t>
+      </w:r>
+      <w:r>
+        <w:rPr>
+          <w:rFonts w:ascii="Cambria" w:hAnsi="Cambria" w:hint="eastAsia"/>
+          <w:lang w:val="vi-VN"/>
+        </w:rPr>
+        <w:t xml:space="preserve"> text ho</w:t>
+      </w:r>
+      <w:r>
+        <w:rPr>
+          <w:rFonts w:ascii="Cambria" w:hAnsi="Cambria"/>
+          <w:lang w:val="vi-VN"/>
+        </w:rPr>
+        <w:t>ặ</w:t>
+      </w:r>
+      <w:r>
+        <w:rPr>
+          <w:rFonts w:ascii="Cambria" w:hAnsi="Cambria" w:hint="eastAsia"/>
+          <w:lang w:val="vi-VN"/>
+        </w:rPr>
+        <w:t>c tin nh</w:t>
+      </w:r>
+      <w:r>
+        <w:rPr>
+          <w:rFonts w:ascii="Cambria" w:hAnsi="Cambria"/>
+          <w:lang w:val="vi-VN"/>
+        </w:rPr>
+        <w:t>ắ</w:t>
+      </w:r>
+      <w:r>
+        <w:rPr>
+          <w:rFonts w:ascii="Cambria" w:hAnsi="Cambria" w:hint="eastAsia"/>
+          <w:lang w:val="vi-VN"/>
+        </w:rPr>
+        <w:t xml:space="preserve">n </w:t>
+      </w:r>
+    </w:p>
+    <w:p>
+      <w:pPr>
+        <w:pStyle w:val="a9"/>
+        <w:numPr>
+          <w:ilvl w:val="0"/>
+          <w:numId w:val="3"/>
+        </w:numPr>
+        <w:rPr>
+          <w:rFonts w:ascii="Cambria" w:hAnsi="Cambria" w:hint="eastAsia"/>
+          <w:lang w:val="vi-VN"/>
+        </w:rPr>
+      </w:pPr>
+      <w:r>
+        <w:rPr>
+          <w:rFonts w:ascii="Cambria" w:hAnsi="Cambria"/>
+          <w:lang w:val="vi-VN"/>
+        </w:rPr>
+        <w:t>C</w:t>
+      </w:r>
+      <w:r>
+        <w:rPr>
+          <w:rFonts w:ascii="Cambria" w:hAnsi="Cambria" w:hint="eastAsia"/>
+          <w:lang w:val="vi-VN"/>
+        </w:rPr>
+        <w:t>ông thêm 1 s</w:t>
+      </w:r>
+      <w:r>
+        <w:rPr>
+          <w:rFonts w:ascii="Cambria" w:hAnsi="Cambria"/>
+          <w:lang w:val="vi-VN"/>
+        </w:rPr>
+        <w:t>ố</w:t>
+      </w:r>
+      <w:r>
+        <w:rPr>
+          <w:rFonts w:ascii="Cambria" w:hAnsi="Cambria" w:hint="eastAsia"/>
+          <w:lang w:val="vi-VN"/>
+        </w:rPr>
+        <w:t xml:space="preserve"> icon đ</w:t>
+      </w:r>
+      <w:r>
+        <w:rPr>
+          <w:rFonts w:ascii="Cambria" w:hAnsi="Cambria"/>
+          <w:lang w:val="vi-VN"/>
+        </w:rPr>
+        <w:t>ể</w:t>
+      </w:r>
+      <w:r>
+        <w:rPr>
+          <w:rFonts w:ascii="Cambria" w:hAnsi="Cambria" w:hint="eastAsia"/>
+          <w:lang w:val="vi-VN"/>
+        </w:rPr>
+        <w:t xml:space="preserve"> click vô thì ra các </w:t>
+      </w:r>
+      <w:r>
+        <w:rPr>
+          <w:rFonts w:ascii="Cambria" w:hAnsi="Cambria"/>
+          <w:lang w:val="vi-VN"/>
+        </w:rPr>
+        <w:t>trang</w:t>
+      </w:r>
+      <w:r>
+        <w:rPr>
+          <w:rFonts w:ascii="Cambria" w:hAnsi="Cambria" w:hint="eastAsia"/>
+          <w:lang w:val="vi-VN"/>
+        </w:rPr>
+        <w:t xml:space="preserve"> cá nhân (FB, Line, Github, </w:t>
+      </w:r>
+      <w:r>
+        <w:rPr>
+          <w:rFonts w:ascii="Cambria" w:hAnsi="Cambria"/>
+          <w:lang w:val="vi-VN"/>
+        </w:rPr>
+        <w:t>…</w:t>
+      </w:r>
+      <w:r>
+        <w:rPr>
+          <w:rFonts w:ascii="Cambria" w:hAnsi="Cambria" w:hint="eastAsia"/>
+          <w:lang w:val="vi-VN"/>
+        </w:rPr>
+        <w:t>)</w:t>
+      </w:r>
     </w:p>
     <w:sectPr>
       <w:pgSz w:w="11906" w:h="16838"/>
@@ -725,6 +4566,308 @@
     </w:sectPr>
   </w:body>
 </w:document>
+</file>
+
+<file path=word/numbering.xml><?xml version="1.0" encoding="utf-8"?>
+<w:numbering xmlns:wpc="http://schemas.microsoft.com/office/word/2010/wordprocessingCanvas" xmlns:cx="http://schemas.microsoft.com/office/drawing/2014/chartex" xmlns:cx1="http://schemas.microsoft.com/office/drawing/2015/9/8/chartex" xmlns:cx2="http://schemas.microsoft.com/office/drawing/2015/10/21/chartex" xmlns:cx3="http://schemas.microsoft.com/office/drawing/2016/5/9/chartex" xmlns:cx4="http://schemas.microsoft.com/office/drawing/2016/5/10/chartex" xmlns:cx5="http://schemas.microsoft.com/office/drawing/2016/5/11/chartex" xmlns:cx6="http://schemas.microsoft.com/office/drawing/2016/5/12/chartex" xmlns:cx7="http://schemas.microsoft.com/office/drawing/2016/5/13/chartex" xmlns:cx8="http://schemas.microsoft.com/office/drawing/2016/5/14/chartex" xmlns:mc="http://schemas.openxmlformats.org/markup-compatibility/2006" xmlns:aink="http://schemas.microsoft.com/office/drawing/2016/ink" xmlns:am3d="http://schemas.microsoft.com/office/drawing/2017/model3d" xmlns:o="urn:schemas-microsoft-com:office:office" xmlns:oel="http://schemas.microsoft.com/office/2019/extlst" xmlns:r="http://schemas.openxmlformats.org/officeDocument/2006/relationships" xmlns:m="http://schemas.openxmlformats.org/officeDocument/2006/math" xmlns:v="urn:schemas-microsoft-com:vml" xmlns:wp14="http://schemas.microsoft.com/office/word/2010/wordprocessingDrawing" xmlns:wp="http://schemas.openxmlformats.org/drawingml/2006/wordprocessingDrawing" xmlns:w10="urn:schemas-microsoft-com:office:word" xmlns:w="http://schemas.openxmlformats.org/wordprocessingml/2006/main" xmlns:w14="http://schemas.microsoft.com/office/word/2010/wordml" xmlns:w15="http://schemas.microsoft.com/office/word/2012/wordml" xmlns:w16cex="http://schemas.microsoft.com/office/word/2018/wordml/cex" xmlns:w16cid="http://schemas.microsoft.com/office/word/2016/wordml/cid" xmlns:w16="http://schemas.microsoft.com/office/word/2018/wordml" xmlns:w16sdtdh="http://schemas.microsoft.com/office/word/2020/wordml/sdtdatahash" xmlns:w16se="http://schemas.microsoft.com/office/word/2015/wordml/symex" xmlns:wpg="http://schemas.microsoft.com/office/word/2010/wordprocessingGroup" xmlns:wpi="http://schemas.microsoft.com/office/word/2010/wordprocessingInk" xmlns:wne="http://schemas.microsoft.com/office/word/2006/wordml" xmlns:wps="http://schemas.microsoft.com/office/word/2010/wordprocessingShape" mc:Ignorable="w14 w15 w16se w16cid w16 w16cex w16sdtdh wp14">
+  <w:abstractNum w:abstractNumId="0" w15:restartNumberingAfterBreak="0">
+    <w:nsid w:val="37C36284"/>
+    <w:multiLevelType w:val="hybridMultilevel"/>
+    <w:tmpl w:val="956E3BA6"/>
+    <w:lvl w:ilvl="0" w:tplc="56DCCE9A">
+      <w:start w:val="1"/>
+      <w:numFmt w:val="decimalFullWidth"/>
+      <w:lvlText w:val="%1．"/>
+      <w:lvlJc w:val="left"/>
+      <w:pPr>
+        <w:ind w:left="440" w:hanging="440"/>
+      </w:pPr>
+      <w:rPr>
+        <w:rFonts w:hint="default"/>
+      </w:rPr>
+    </w:lvl>
+    <w:lvl w:ilvl="1" w:tplc="04090017" w:tentative="1">
+      <w:start w:val="1"/>
+      <w:numFmt w:val="aiueoFullWidth"/>
+      <w:lvlText w:val="(%2)"/>
+      <w:lvlJc w:val="left"/>
+      <w:pPr>
+        <w:ind w:left="880" w:hanging="440"/>
+      </w:pPr>
+    </w:lvl>
+    <w:lvl w:ilvl="2" w:tplc="04090011" w:tentative="1">
+      <w:start w:val="1"/>
+      <w:numFmt w:val="decimalEnclosedCircle"/>
+      <w:lvlText w:val="%3"/>
+      <w:lvlJc w:val="left"/>
+      <w:pPr>
+        <w:ind w:left="1320" w:hanging="440"/>
+      </w:pPr>
+    </w:lvl>
+    <w:lvl w:ilvl="3" w:tplc="0409000F" w:tentative="1">
+      <w:start w:val="1"/>
+      <w:numFmt w:val="decimal"/>
+      <w:lvlText w:val="%4."/>
+      <w:lvlJc w:val="left"/>
+      <w:pPr>
+        <w:ind w:left="1760" w:hanging="440"/>
+      </w:pPr>
+    </w:lvl>
+    <w:lvl w:ilvl="4" w:tplc="04090017" w:tentative="1">
+      <w:start w:val="1"/>
+      <w:numFmt w:val="aiueoFullWidth"/>
+      <w:lvlText w:val="(%5)"/>
+      <w:lvlJc w:val="left"/>
+      <w:pPr>
+        <w:ind w:left="2200" w:hanging="440"/>
+      </w:pPr>
+    </w:lvl>
+    <w:lvl w:ilvl="5" w:tplc="04090011" w:tentative="1">
+      <w:start w:val="1"/>
+      <w:numFmt w:val="decimalEnclosedCircle"/>
+      <w:lvlText w:val="%6"/>
+      <w:lvlJc w:val="left"/>
+      <w:pPr>
+        <w:ind w:left="2640" w:hanging="440"/>
+      </w:pPr>
+    </w:lvl>
+    <w:lvl w:ilvl="6" w:tplc="0409000F" w:tentative="1">
+      <w:start w:val="1"/>
+      <w:numFmt w:val="decimal"/>
+      <w:lvlText w:val="%7."/>
+      <w:lvlJc w:val="left"/>
+      <w:pPr>
+        <w:ind w:left="3080" w:hanging="440"/>
+      </w:pPr>
+    </w:lvl>
+    <w:lvl w:ilvl="7" w:tplc="04090017" w:tentative="1">
+      <w:start w:val="1"/>
+      <w:numFmt w:val="aiueoFullWidth"/>
+      <w:lvlText w:val="(%8)"/>
+      <w:lvlJc w:val="left"/>
+      <w:pPr>
+        <w:ind w:left="3520" w:hanging="440"/>
+      </w:pPr>
+    </w:lvl>
+    <w:lvl w:ilvl="8" w:tplc="04090011" w:tentative="1">
+      <w:start w:val="1"/>
+      <w:numFmt w:val="decimalEnclosedCircle"/>
+      <w:lvlText w:val="%9"/>
+      <w:lvlJc w:val="left"/>
+      <w:pPr>
+        <w:ind w:left="3960" w:hanging="440"/>
+      </w:pPr>
+    </w:lvl>
+  </w:abstractNum>
+  <w:abstractNum w:abstractNumId="1" w15:restartNumberingAfterBreak="0">
+    <w:nsid w:val="4A433530"/>
+    <w:multiLevelType w:val="hybridMultilevel"/>
+    <w:tmpl w:val="593A6D86"/>
+    <w:lvl w:ilvl="0" w:tplc="0409000F">
+      <w:start w:val="1"/>
+      <w:numFmt w:val="decimal"/>
+      <w:lvlText w:val="%1."/>
+      <w:lvlJc w:val="left"/>
+      <w:pPr>
+        <w:ind w:left="440" w:hanging="440"/>
+      </w:pPr>
+    </w:lvl>
+    <w:lvl w:ilvl="1" w:tplc="04090017" w:tentative="1">
+      <w:start w:val="1"/>
+      <w:numFmt w:val="aiueoFullWidth"/>
+      <w:lvlText w:val="(%2)"/>
+      <w:lvlJc w:val="left"/>
+      <w:pPr>
+        <w:ind w:left="880" w:hanging="440"/>
+      </w:pPr>
+    </w:lvl>
+    <w:lvl w:ilvl="2" w:tplc="04090011" w:tentative="1">
+      <w:start w:val="1"/>
+      <w:numFmt w:val="decimalEnclosedCircle"/>
+      <w:lvlText w:val="%3"/>
+      <w:lvlJc w:val="left"/>
+      <w:pPr>
+        <w:ind w:left="1320" w:hanging="440"/>
+      </w:pPr>
+    </w:lvl>
+    <w:lvl w:ilvl="3" w:tplc="0409000F" w:tentative="1">
+      <w:start w:val="1"/>
+      <w:numFmt w:val="decimal"/>
+      <w:lvlText w:val="%4."/>
+      <w:lvlJc w:val="left"/>
+      <w:pPr>
+        <w:ind w:left="1760" w:hanging="440"/>
+      </w:pPr>
+    </w:lvl>
+    <w:lvl w:ilvl="4" w:tplc="04090017" w:tentative="1">
+      <w:start w:val="1"/>
+      <w:numFmt w:val="aiueoFullWidth"/>
+      <w:lvlText w:val="(%5)"/>
+      <w:lvlJc w:val="left"/>
+      <w:pPr>
+        <w:ind w:left="2200" w:hanging="440"/>
+      </w:pPr>
+    </w:lvl>
+    <w:lvl w:ilvl="5" w:tplc="04090011" w:tentative="1">
+      <w:start w:val="1"/>
+      <w:numFmt w:val="decimalEnclosedCircle"/>
+      <w:lvlText w:val="%6"/>
+      <w:lvlJc w:val="left"/>
+      <w:pPr>
+        <w:ind w:left="2640" w:hanging="440"/>
+      </w:pPr>
+    </w:lvl>
+    <w:lvl w:ilvl="6" w:tplc="0409000F" w:tentative="1">
+      <w:start w:val="1"/>
+      <w:numFmt w:val="decimal"/>
+      <w:lvlText w:val="%7."/>
+      <w:lvlJc w:val="left"/>
+      <w:pPr>
+        <w:ind w:left="3080" w:hanging="440"/>
+      </w:pPr>
+    </w:lvl>
+    <w:lvl w:ilvl="7" w:tplc="04090017" w:tentative="1">
+      <w:start w:val="1"/>
+      <w:numFmt w:val="aiueoFullWidth"/>
+      <w:lvlText w:val="(%8)"/>
+      <w:lvlJc w:val="left"/>
+      <w:pPr>
+        <w:ind w:left="3520" w:hanging="440"/>
+      </w:pPr>
+    </w:lvl>
+    <w:lvl w:ilvl="8" w:tplc="04090011" w:tentative="1">
+      <w:start w:val="1"/>
+      <w:numFmt w:val="decimalEnclosedCircle"/>
+      <w:lvlText w:val="%9"/>
+      <w:lvlJc w:val="left"/>
+      <w:pPr>
+        <w:ind w:left="3960" w:hanging="440"/>
+      </w:pPr>
+    </w:lvl>
+  </w:abstractNum>
+  <w:abstractNum w:abstractNumId="2" w15:restartNumberingAfterBreak="0">
+    <w:nsid w:val="5E56434F"/>
+    <w:multiLevelType w:val="hybridMultilevel"/>
+    <w:tmpl w:val="A560D57C"/>
+    <w:lvl w:ilvl="0" w:tplc="78BEACB2">
+      <w:start w:val="1"/>
+      <w:numFmt w:val="bullet"/>
+      <w:lvlText w:val="-"/>
+      <w:lvlJc w:val="left"/>
+      <w:pPr>
+        <w:ind w:left="360" w:hanging="360"/>
+      </w:pPr>
+      <w:rPr>
+        <w:rFonts w:ascii="游明朝" w:eastAsia="游明朝" w:hAnsi="游明朝" w:cstheme="minorBidi" w:hint="eastAsia"/>
+      </w:rPr>
+    </w:lvl>
+    <w:lvl w:ilvl="1" w:tplc="0409000B">
+      <w:start w:val="1"/>
+      <w:numFmt w:val="bullet"/>
+      <w:lvlText w:val=""/>
+      <w:lvlJc w:val="left"/>
+      <w:pPr>
+        <w:ind w:left="880" w:hanging="440"/>
+      </w:pPr>
+      <w:rPr>
+        <w:rFonts w:ascii="Wingdings" w:hAnsi="Wingdings" w:hint="default"/>
+      </w:rPr>
+    </w:lvl>
+    <w:lvl w:ilvl="2" w:tplc="0409000D">
+      <w:start w:val="1"/>
+      <w:numFmt w:val="bullet"/>
+      <w:lvlText w:val=""/>
+      <w:lvlJc w:val="left"/>
+      <w:pPr>
+        <w:ind w:left="1320" w:hanging="440"/>
+      </w:pPr>
+      <w:rPr>
+        <w:rFonts w:ascii="Wingdings" w:hAnsi="Wingdings" w:hint="default"/>
+      </w:rPr>
+    </w:lvl>
+    <w:lvl w:ilvl="3" w:tplc="04090001" w:tentative="1">
+      <w:start w:val="1"/>
+      <w:numFmt w:val="bullet"/>
+      <w:lvlText w:val=""/>
+      <w:lvlJc w:val="left"/>
+      <w:pPr>
+        <w:ind w:left="1760" w:hanging="440"/>
+      </w:pPr>
+      <w:rPr>
+        <w:rFonts w:ascii="Wingdings" w:hAnsi="Wingdings" w:hint="default"/>
+      </w:rPr>
+    </w:lvl>
+    <w:lvl w:ilvl="4" w:tplc="0409000B" w:tentative="1">
+      <w:start w:val="1"/>
+      <w:numFmt w:val="bullet"/>
+      <w:lvlText w:val=""/>
+      <w:lvlJc w:val="left"/>
+      <w:pPr>
+        <w:ind w:left="2200" w:hanging="440"/>
+      </w:pPr>
+      <w:rPr>
+        <w:rFonts w:ascii="Wingdings" w:hAnsi="Wingdings" w:hint="default"/>
+      </w:rPr>
+    </w:lvl>
+    <w:lvl w:ilvl="5" w:tplc="0409000D" w:tentative="1">
+      <w:start w:val="1"/>
+      <w:numFmt w:val="bullet"/>
+      <w:lvlText w:val=""/>
+      <w:lvlJc w:val="left"/>
+      <w:pPr>
+        <w:ind w:left="2640" w:hanging="440"/>
+      </w:pPr>
+      <w:rPr>
+        <w:rFonts w:ascii="Wingdings" w:hAnsi="Wingdings" w:hint="default"/>
+      </w:rPr>
+    </w:lvl>
+    <w:lvl w:ilvl="6" w:tplc="04090001" w:tentative="1">
+      <w:start w:val="1"/>
+      <w:numFmt w:val="bullet"/>
+      <w:lvlText w:val=""/>
+      <w:lvlJc w:val="left"/>
+      <w:pPr>
+        <w:ind w:left="3080" w:hanging="440"/>
+      </w:pPr>
+      <w:rPr>
+        <w:rFonts w:ascii="Wingdings" w:hAnsi="Wingdings" w:hint="default"/>
+      </w:rPr>
+    </w:lvl>
+    <w:lvl w:ilvl="7" w:tplc="0409000B" w:tentative="1">
+      <w:start w:val="1"/>
+      <w:numFmt w:val="bullet"/>
+      <w:lvlText w:val=""/>
+      <w:lvlJc w:val="left"/>
+      <w:pPr>
+        <w:ind w:left="3520" w:hanging="440"/>
+      </w:pPr>
+      <w:rPr>
+        <w:rFonts w:ascii="Wingdings" w:hAnsi="Wingdings" w:hint="default"/>
+      </w:rPr>
+    </w:lvl>
+    <w:lvl w:ilvl="8" w:tplc="0409000D" w:tentative="1">
+      <w:start w:val="1"/>
+      <w:numFmt w:val="bullet"/>
+      <w:lvlText w:val=""/>
+      <w:lvlJc w:val="left"/>
+      <w:pPr>
+        <w:ind w:left="3960" w:hanging="440"/>
+      </w:pPr>
+      <w:rPr>
+        <w:rFonts w:ascii="Wingdings" w:hAnsi="Wingdings" w:hint="default"/>
+      </w:rPr>
+    </w:lvl>
+  </w:abstractNum>
+  <w:num w:numId="1" w16cid:durableId="1305700576">
+    <w:abstractNumId w:val="0"/>
+  </w:num>
+  <w:num w:numId="2" w16cid:durableId="655718526">
+    <w:abstractNumId w:val="1"/>
+  </w:num>
+  <w:num w:numId="3" w16cid:durableId="2064017593">
+    <w:abstractNumId w:val="2"/>
+  </w:num>
+</w:numbering>
 </file>
 
 <file path=word/styles.xml><?xml version="1.0" encoding="utf-8"?>
@@ -1936,4 +6079,16 @@
     </a:ext>
   </a:extLst>
 </a:theme>
+</file>
+
+<file path=customXml/item1.xml><?xml version="1.0" encoding="utf-8"?>
+<b:Sources xmlns:b="http://schemas.openxmlformats.org/officeDocument/2006/bibliography" xmlns="http://schemas.openxmlformats.org/officeDocument/2006/bibliography" SelectedStyle="\APASixthEditionOfficeOnline.xsl" StyleName="APA" Version="6"/>
+</file>
+
+<file path=customXml/itemProps1.xml><?xml version="1.0" encoding="utf-8"?>
+<ds:datastoreItem xmlns:ds="http://schemas.openxmlformats.org/officeDocument/2006/customXml" ds:itemID="{C52F5DFC-8E80-4AE3-AD68-34C83D8E76AB}">
+  <ds:schemaRefs>
+    <ds:schemaRef ds:uri="http://schemas.openxmlformats.org/officeDocument/2006/bibliography"/>
+  </ds:schemaRefs>
+</ds:datastoreItem>
 </file>
</xml_diff>